<commit_message>
Ajout user sotries 14 à 19 - page de Chat
</commit_message>
<xml_diff>
--- a/page_interface_de_chat/PageDeChatUserStories.docx
+++ b/page_interface_de_chat/PageDeChatUserStories.docx
@@ -335,7 +335,7 @@
             <w:tcBorders>
               <w:top w:val="single" w:sz="24" w:space="0" w:color="1A7F93"/>
               <w:left w:val="nil"/>
-              <w:bottom w:val="nil"/>
+              <w:bottom w:val="single" w:sz="24" w:space="0" w:color="1A7F93"/>
               <w:right w:val="nil"/>
             </w:tcBorders>
             <w:shd w:val="clear" w:color="auto" w:fill="FFFFFF"/>
@@ -560,8 +560,565 @@
           </w:p>
         </w:tc>
       </w:tr>
+      <w:tr>
+        <w:trPr>
+          <w:trHeight w:val="3222"/>
+        </w:trPr>
+        <w:tc>
+          <w:tcPr>
+            <w:tcW w:w="10632" w:type="dxa"/>
+            <w:gridSpan w:val="3"/>
+            <w:tcBorders>
+              <w:top w:val="single" w:sz="24" w:space="0" w:color="1A7F93"/>
+              <w:left w:val="nil"/>
+              <w:bottom w:val="nil"/>
+              <w:right w:val="nil"/>
+            </w:tcBorders>
+            <w:shd w:val="clear" w:color="auto" w:fill="FFFFFF"/>
+            <w:tcMar>
+              <w:top w:w="15" w:type="dxa"/>
+              <w:left w:w="83" w:type="dxa"/>
+              <w:bottom w:w="0" w:type="dxa"/>
+              <w:right w:w="83" w:type="dxa"/>
+            </w:tcMar>
+          </w:tcPr>
+          <w:p>
+            <w:pPr>
+              <w:rPr>
+                <w:b/>
+                <w:bCs/>
+              </w:rPr>
+            </w:pPr>
+          </w:p>
+        </w:tc>
+      </w:tr>
     </w:tbl>
     <w:p/>
+    <w:tbl>
+      <w:tblPr>
+        <w:tblW w:w="10632" w:type="dxa"/>
+        <w:tblCellMar>
+          <w:left w:w="0" w:type="dxa"/>
+          <w:right w:w="0" w:type="dxa"/>
+        </w:tblCellMar>
+        <w:tblLook w:val="04A0" w:firstRow="1" w:lastRow="0" w:firstColumn="1" w:lastColumn="0" w:noHBand="0" w:noVBand="1"/>
+      </w:tblPr>
+      <w:tblGrid>
+        <w:gridCol w:w="3355"/>
+        <w:gridCol w:w="3874"/>
+        <w:gridCol w:w="3403"/>
+      </w:tblGrid>
+      <w:tr>
+        <w:trPr>
+          <w:trHeight w:val="911"/>
+        </w:trPr>
+        <w:tc>
+          <w:tcPr>
+            <w:tcW w:w="10632" w:type="dxa"/>
+            <w:gridSpan w:val="3"/>
+            <w:tcBorders>
+              <w:top w:val="nil"/>
+              <w:left w:val="nil"/>
+              <w:bottom w:val="single" w:sz="24" w:space="0" w:color="1A7F93"/>
+              <w:right w:val="nil"/>
+            </w:tcBorders>
+            <w:shd w:val="clear" w:color="auto" w:fill="FFFFFF"/>
+            <w:tcMar>
+              <w:top w:w="15" w:type="dxa"/>
+              <w:left w:w="83" w:type="dxa"/>
+              <w:bottom w:w="0" w:type="dxa"/>
+              <w:right w:w="83" w:type="dxa"/>
+            </w:tcMar>
+            <w:hideMark/>
+          </w:tcPr>
+          <w:p>
+            <w:r>
+              <w:rPr>
+                <w:b/>
+                <w:bCs/>
+              </w:rPr>
+              <w:lastRenderedPageBreak/>
+              <w:t xml:space="preserve">  </w:t>
+            </w:r>
+            <w:r>
+              <w:rPr>
+                <w:b/>
+                <w:bCs/>
+              </w:rPr>
+              <w:t>User Story</w:t>
+            </w:r>
+            <w:r>
+              <w:rPr>
+                <w:b/>
+                <w:bCs/>
+              </w:rPr>
+              <w:t xml:space="preserve">   </w:t>
+            </w:r>
+            <w:r>
+              <w:rPr>
+                <w:i/>
+                <w:iCs/>
+              </w:rPr>
+              <w:t xml:space="preserve">n° </w:t>
+            </w:r>
+            <w:r>
+              <w:rPr>
+                <w:i/>
+                <w:iCs/>
+              </w:rPr>
+              <w:t>15</w:t>
+            </w:r>
+          </w:p>
+        </w:tc>
+      </w:tr>
+      <w:tr>
+        <w:trPr>
+          <w:trHeight w:val="1266"/>
+        </w:trPr>
+        <w:tc>
+          <w:tcPr>
+            <w:tcW w:w="3355" w:type="dxa"/>
+            <w:tcBorders>
+              <w:top w:val="single" w:sz="24" w:space="0" w:color="1A7F93"/>
+              <w:left w:val="nil"/>
+              <w:bottom w:val="single" w:sz="24" w:space="0" w:color="1A7F93"/>
+              <w:right w:val="single" w:sz="24" w:space="0" w:color="1A7F93"/>
+            </w:tcBorders>
+            <w:shd w:val="clear" w:color="auto" w:fill="FFFFFF"/>
+            <w:tcMar>
+              <w:top w:w="15" w:type="dxa"/>
+              <w:left w:w="83" w:type="dxa"/>
+              <w:bottom w:w="0" w:type="dxa"/>
+              <w:right w:w="83" w:type="dxa"/>
+            </w:tcMar>
+            <w:hideMark/>
+          </w:tcPr>
+          <w:p>
+            <w:pPr>
+              <w:rPr>
+                <w:b/>
+                <w:bCs/>
+              </w:rPr>
+            </w:pPr>
+            <w:r>
+              <w:rPr>
+                <w:b/>
+                <w:bCs/>
+              </w:rPr>
+              <w:t xml:space="preserve">Page de chat- </w:t>
+            </w:r>
+          </w:p>
+          <w:p>
+            <w:pPr>
+              <w:rPr>
+                <w:b/>
+                <w:bCs/>
+              </w:rPr>
+            </w:pPr>
+            <w:r>
+              <w:rPr>
+                <w:b/>
+                <w:bCs/>
+              </w:rPr>
+              <w:t>Interagir avec un contact – envoyer un nouveau message dans une discussion déjà ouverte</w:t>
+            </w:r>
+          </w:p>
+          <w:p/>
+        </w:tc>
+        <w:tc>
+          <w:tcPr>
+            <w:tcW w:w="3874" w:type="dxa"/>
+            <w:tcBorders>
+              <w:top w:val="single" w:sz="24" w:space="0" w:color="1A7F93"/>
+              <w:left w:val="single" w:sz="24" w:space="0" w:color="1A7F93"/>
+              <w:bottom w:val="single" w:sz="24" w:space="0" w:color="1A7F93"/>
+              <w:right w:val="single" w:sz="24" w:space="0" w:color="1A7F93"/>
+            </w:tcBorders>
+            <w:shd w:val="clear" w:color="auto" w:fill="FFFFFF"/>
+            <w:tcMar>
+              <w:top w:w="15" w:type="dxa"/>
+              <w:left w:w="83" w:type="dxa"/>
+              <w:bottom w:w="0" w:type="dxa"/>
+              <w:right w:w="83" w:type="dxa"/>
+            </w:tcMar>
+            <w:hideMark/>
+          </w:tcPr>
+          <w:p>
+            <w:r>
+              <w:rPr>
+                <w:b/>
+                <w:bCs/>
+              </w:rPr>
+              <w:t xml:space="preserve">  Priorité</w:t>
+            </w:r>
+          </w:p>
+          <w:p>
+            <w:r>
+              <w:rPr>
+                <w:b/>
+                <w:bCs/>
+                <w:i/>
+                <w:iCs/>
+              </w:rPr>
+              <w:t> </w:t>
+            </w:r>
+          </w:p>
+        </w:tc>
+        <w:tc>
+          <w:tcPr>
+            <w:tcW w:w="3403" w:type="dxa"/>
+            <w:tcBorders>
+              <w:top w:val="single" w:sz="24" w:space="0" w:color="1A7F93"/>
+              <w:left w:val="single" w:sz="24" w:space="0" w:color="1A7F93"/>
+              <w:bottom w:val="single" w:sz="24" w:space="0" w:color="1A7F93"/>
+              <w:right w:val="nil"/>
+            </w:tcBorders>
+            <w:shd w:val="clear" w:color="auto" w:fill="FFFFFF"/>
+            <w:tcMar>
+              <w:top w:w="15" w:type="dxa"/>
+              <w:left w:w="83" w:type="dxa"/>
+              <w:bottom w:w="0" w:type="dxa"/>
+              <w:right w:w="83" w:type="dxa"/>
+            </w:tcMar>
+            <w:hideMark/>
+          </w:tcPr>
+          <w:p>
+            <w:r>
+              <w:rPr>
+                <w:b/>
+                <w:bCs/>
+              </w:rPr>
+              <w:t xml:space="preserve">  Estimation</w:t>
+            </w:r>
+          </w:p>
+        </w:tc>
+      </w:tr>
+      <w:tr>
+        <w:trPr>
+          <w:trHeight w:val="2505"/>
+        </w:trPr>
+        <w:tc>
+          <w:tcPr>
+            <w:tcW w:w="10632" w:type="dxa"/>
+            <w:gridSpan w:val="3"/>
+            <w:tcBorders>
+              <w:top w:val="single" w:sz="24" w:space="0" w:color="1A7F93"/>
+              <w:left w:val="nil"/>
+              <w:bottom w:val="single" w:sz="24" w:space="0" w:color="1A7F93"/>
+              <w:right w:val="nil"/>
+            </w:tcBorders>
+            <w:shd w:val="clear" w:color="auto" w:fill="FFFFFF"/>
+            <w:tcMar>
+              <w:top w:w="15" w:type="dxa"/>
+              <w:left w:w="83" w:type="dxa"/>
+              <w:bottom w:w="0" w:type="dxa"/>
+              <w:right w:w="83" w:type="dxa"/>
+            </w:tcMar>
+            <w:hideMark/>
+          </w:tcPr>
+          <w:p>
+            <w:r>
+              <w:rPr>
+                <w:b/>
+                <w:bCs/>
+              </w:rPr>
+              <w:t> </w:t>
+            </w:r>
+          </w:p>
+          <w:p>
+            <w:r>
+              <w:rPr>
+                <w:b/>
+                <w:bCs/>
+              </w:rPr>
+              <w:t xml:space="preserve">          En tant que, </w:t>
+            </w:r>
+            <w:r>
+              <w:rPr>
+                <w:i/>
+                <w:iCs/>
+              </w:rPr>
+              <w:t>utilisateur</w:t>
+            </w:r>
+          </w:p>
+          <w:p>
+            <w:r>
+              <w:rPr>
+                <w:b/>
+                <w:bCs/>
+              </w:rPr>
+              <w:t xml:space="preserve">          Je souhaite, </w:t>
+            </w:r>
+            <w:r>
+              <w:rPr>
+                <w:i/>
+                <w:iCs/>
+              </w:rPr>
+              <w:t>pouvoir poursuivre une discussion avec un contact</w:t>
+            </w:r>
+            <w:r>
+              <w:rPr>
+                <w:b/>
+                <w:bCs/>
+              </w:rPr>
+              <w:t> </w:t>
+            </w:r>
+          </w:p>
+          <w:p>
+            <w:r>
+              <w:rPr>
+                <w:b/>
+                <w:bCs/>
+              </w:rPr>
+              <w:t xml:space="preserve">          Afin de, </w:t>
+            </w:r>
+            <w:r>
+              <w:rPr>
+                <w:i/>
+                <w:iCs/>
+              </w:rPr>
+              <w:t>communiquer avec celui-ci</w:t>
+            </w:r>
+          </w:p>
+        </w:tc>
+      </w:tr>
+      <w:tr>
+        <w:trPr>
+          <w:trHeight w:val="3222"/>
+        </w:trPr>
+        <w:tc>
+          <w:tcPr>
+            <w:tcW w:w="10632" w:type="dxa"/>
+            <w:gridSpan w:val="3"/>
+            <w:tcBorders>
+              <w:top w:val="single" w:sz="24" w:space="0" w:color="1A7F93"/>
+              <w:left w:val="nil"/>
+              <w:bottom w:val="single" w:sz="24" w:space="0" w:color="1A7F93"/>
+              <w:right w:val="nil"/>
+            </w:tcBorders>
+            <w:shd w:val="clear" w:color="auto" w:fill="FFFFFF"/>
+            <w:tcMar>
+              <w:top w:w="15" w:type="dxa"/>
+              <w:left w:w="83" w:type="dxa"/>
+              <w:bottom w:w="0" w:type="dxa"/>
+              <w:right w:w="83" w:type="dxa"/>
+            </w:tcMar>
+            <w:hideMark/>
+          </w:tcPr>
+          <w:p>
+            <w:r>
+              <w:rPr>
+                <w:b/>
+                <w:bCs/>
+              </w:rPr>
+              <w:t xml:space="preserve">  Critères d’acceptation</w:t>
+            </w:r>
+          </w:p>
+          <w:p>
+            <w:r>
+              <w:rPr>
+                <w:b/>
+                <w:bCs/>
+              </w:rPr>
+              <w:t> </w:t>
+            </w:r>
+          </w:p>
+          <w:p>
+            <w:r>
+              <w:rPr>
+                <w:b/>
+                <w:bCs/>
+              </w:rPr>
+              <w:t xml:space="preserve">         Étant donné que, </w:t>
+            </w:r>
+            <w:r>
+              <w:rPr>
+                <w:i/>
+                <w:iCs/>
+              </w:rPr>
+              <w:t>je suis un utilisateur</w:t>
+            </w:r>
+          </w:p>
+          <w:p>
+            <w:r>
+              <w:rPr>
+                <w:b/>
+                <w:bCs/>
+              </w:rPr>
+              <w:t xml:space="preserve">         Lorsque,</w:t>
+            </w:r>
+            <w:r>
+              <w:rPr>
+                <w:i/>
+                <w:iCs/>
+              </w:rPr>
+              <w:t xml:space="preserve"> je clique sur lien chat déjà créé de mon correspondant</w:t>
+            </w:r>
+          </w:p>
+          <w:p>
+            <w:pPr>
+              <w:rPr>
+                <w:i/>
+                <w:iCs/>
+              </w:rPr>
+            </w:pPr>
+            <w:r>
+              <w:rPr>
+                <w:b/>
+                <w:bCs/>
+              </w:rPr>
+              <w:t xml:space="preserve">          Alors, </w:t>
+            </w:r>
+            <w:r>
+              <w:rPr>
+                <w:i/>
+                <w:iCs/>
+              </w:rPr>
+              <w:t>la discussion active devient celle-ci</w:t>
+            </w:r>
+          </w:p>
+          <w:p>
+            <w:pPr>
+              <w:rPr>
+                <w:i/>
+                <w:iCs/>
+              </w:rPr>
+            </w:pPr>
+          </w:p>
+          <w:p>
+            <w:r>
+              <w:rPr>
+                <w:b/>
+                <w:bCs/>
+              </w:rPr>
+              <w:t xml:space="preserve">         </w:t>
+            </w:r>
+            <w:r>
+              <w:rPr>
+                <w:b/>
+                <w:bCs/>
+              </w:rPr>
+              <w:t xml:space="preserve">Étant donné que, </w:t>
+            </w:r>
+            <w:r>
+              <w:rPr>
+                <w:i/>
+                <w:iCs/>
+              </w:rPr>
+              <w:t xml:space="preserve">je suis </w:t>
+            </w:r>
+            <w:r>
+              <w:rPr>
+                <w:i/>
+                <w:iCs/>
+              </w:rPr>
+              <w:t>dans la discussion active,</w:t>
+            </w:r>
+          </w:p>
+          <w:p>
+            <w:r>
+              <w:rPr>
+                <w:b/>
+                <w:bCs/>
+              </w:rPr>
+              <w:t xml:space="preserve">         Lorsque,</w:t>
+            </w:r>
+            <w:r>
+              <w:rPr>
+                <w:i/>
+                <w:iCs/>
+              </w:rPr>
+              <w:t xml:space="preserve"> je </w:t>
+            </w:r>
+            <w:r>
+              <w:rPr>
+                <w:i/>
+                <w:iCs/>
+              </w:rPr>
+              <w:t>regarde la discussion,</w:t>
+            </w:r>
+          </w:p>
+          <w:p>
+            <w:pPr>
+              <w:rPr>
+                <w:i/>
+                <w:iCs/>
+              </w:rPr>
+            </w:pPr>
+            <w:r>
+              <w:rPr>
+                <w:b/>
+                <w:bCs/>
+              </w:rPr>
+              <w:t xml:space="preserve">          Alors, </w:t>
+            </w:r>
+            <w:r>
+              <w:rPr>
+                <w:i/>
+                <w:iCs/>
+              </w:rPr>
+              <w:t>l’historique est affiché à l’écran</w:t>
+            </w:r>
+          </w:p>
+          <w:p>
+            <w:pPr>
+              <w:rPr>
+                <w:i/>
+                <w:iCs/>
+              </w:rPr>
+            </w:pPr>
+          </w:p>
+          <w:p>
+            <w:r>
+              <w:rPr>
+                <w:b/>
+                <w:bCs/>
+              </w:rPr>
+              <w:t xml:space="preserve">         Étant donné que, </w:t>
+            </w:r>
+            <w:r>
+              <w:rPr>
+                <w:i/>
+                <w:iCs/>
+              </w:rPr>
+              <w:t>je suis un utilisateur</w:t>
+            </w:r>
+          </w:p>
+          <w:p>
+            <w:r>
+              <w:rPr>
+                <w:b/>
+                <w:bCs/>
+              </w:rPr>
+              <w:t xml:space="preserve">         Lorsque, </w:t>
+            </w:r>
+            <w:r>
+              <w:rPr>
+                <w:i/>
+                <w:iCs/>
+              </w:rPr>
+              <w:t>je rentre un message dans l’encart de texte et que je clique sur ‘&gt;’</w:t>
+            </w:r>
+          </w:p>
+          <w:p>
+            <w:r>
+              <w:rPr>
+                <w:b/>
+                <w:bCs/>
+              </w:rPr>
+              <w:t xml:space="preserve">          Alors, </w:t>
+            </w:r>
+            <w:r>
+              <w:rPr>
+                <w:i/>
+                <w:iCs/>
+              </w:rPr>
+              <w:t>mon message est affiché à l’écran, avec ma photo, et l’horodatage</w:t>
+            </w:r>
+          </w:p>
+        </w:tc>
+      </w:tr>
+    </w:tbl>
     <w:p>
       <w:r>
         <w:br w:type="page"/>
@@ -639,7 +1196,7 @@
                 <w:i/>
                 <w:iCs/>
               </w:rPr>
-              <w:t>14</w:t>
+              <w:t>16</w:t>
             </w:r>
           </w:p>
         </w:tc>
@@ -693,14 +1250,14 @@
                 <w:b/>
                 <w:bCs/>
               </w:rPr>
-              <w:t xml:space="preserve">Interagir avec un contact – envoyer un nouveau message dans une </w:t>
-            </w:r>
-            <w:r>
-              <w:rPr>
-                <w:b/>
-                <w:bCs/>
-              </w:rPr>
-              <w:t>discussion déjà ouverte</w:t>
+              <w:t>Interagir avec un contact –</w:t>
+            </w:r>
+            <w:r>
+              <w:rPr>
+                <w:b/>
+                <w:bCs/>
+              </w:rPr>
+              <w:t>supprimer un contact</w:t>
             </w:r>
           </w:p>
           <w:p/>
@@ -841,14 +1398,7 @@
                 <w:i/>
                 <w:iCs/>
               </w:rPr>
-              <w:t>poursuivre</w:t>
-            </w:r>
-            <w:r>
-              <w:rPr>
-                <w:i/>
-                <w:iCs/>
-              </w:rPr>
-              <w:t xml:space="preserve"> une discussion avec un contact</w:t>
+              <w:t>supprimer un contact</w:t>
             </w:r>
             <w:r>
               <w:rPr>
@@ -871,7 +1421,7 @@
                 <w:i/>
                 <w:iCs/>
               </w:rPr>
-              <w:t>communiquer avec celui-ci</w:t>
+              <w:t>ne plus l’avoir dans ma liste de contact</w:t>
             </w:r>
           </w:p>
         </w:tc>
@@ -887,7 +1437,7 @@
             <w:tcBorders>
               <w:top w:val="single" w:sz="24" w:space="0" w:color="1A7F93"/>
               <w:left w:val="nil"/>
-              <w:bottom w:val="nil"/>
+              <w:bottom w:val="single" w:sz="24" w:space="0" w:color="1A7F93"/>
               <w:right w:val="nil"/>
             </w:tcBorders>
             <w:shd w:val="clear" w:color="auto" w:fill="FFFFFF"/>
@@ -946,6 +1496,633 @@
                 <w:i/>
                 <w:iCs/>
               </w:rPr>
+              <w:t xml:space="preserve"> je clique </w:t>
+            </w:r>
+            <w:r>
+              <w:rPr>
+                <w:i/>
+                <w:iCs/>
+              </w:rPr>
+              <w:t>l’onglet ‘Contact’</w:t>
+            </w:r>
+          </w:p>
+          <w:p>
+            <w:pPr>
+              <w:rPr>
+                <w:i/>
+                <w:iCs/>
+              </w:rPr>
+            </w:pPr>
+            <w:r>
+              <w:rPr>
+                <w:b/>
+                <w:bCs/>
+              </w:rPr>
+              <w:t xml:space="preserve">          Alors, </w:t>
+            </w:r>
+            <w:r>
+              <w:rPr>
+                <w:i/>
+                <w:iCs/>
+              </w:rPr>
+              <w:t>mes contacts s’affichent</w:t>
+            </w:r>
+          </w:p>
+          <w:p>
+            <w:pPr>
+              <w:rPr>
+                <w:i/>
+                <w:iCs/>
+              </w:rPr>
+            </w:pPr>
+          </w:p>
+          <w:p>
+            <w:r>
+              <w:rPr>
+                <w:b/>
+                <w:bCs/>
+              </w:rPr>
+              <w:t xml:space="preserve">         </w:t>
+            </w:r>
+            <w:r>
+              <w:rPr>
+                <w:b/>
+                <w:bCs/>
+              </w:rPr>
+              <w:t xml:space="preserve">Étant donné que, </w:t>
+            </w:r>
+            <w:r>
+              <w:rPr>
+                <w:i/>
+                <w:iCs/>
+              </w:rPr>
+              <w:t xml:space="preserve">je suis </w:t>
+            </w:r>
+            <w:r>
+              <w:rPr>
+                <w:i/>
+                <w:iCs/>
+              </w:rPr>
+              <w:t>sur l’onglet contact</w:t>
+            </w:r>
+          </w:p>
+          <w:p>
+            <w:r>
+              <w:rPr>
+                <w:b/>
+                <w:bCs/>
+              </w:rPr>
+              <w:t xml:space="preserve">         Lorsque,</w:t>
+            </w:r>
+            <w:r>
+              <w:rPr>
+                <w:i/>
+                <w:iCs/>
+              </w:rPr>
+              <w:t xml:space="preserve"> je </w:t>
+            </w:r>
+            <w:r>
+              <w:rPr>
+                <w:i/>
+                <w:iCs/>
+              </w:rPr>
+              <w:t>clique sur un contact</w:t>
+            </w:r>
+          </w:p>
+          <w:p>
+            <w:pPr>
+              <w:rPr>
+                <w:i/>
+                <w:iCs/>
+              </w:rPr>
+            </w:pPr>
+            <w:r>
+              <w:rPr>
+                <w:b/>
+                <w:bCs/>
+              </w:rPr>
+              <w:t xml:space="preserve">          Alors, </w:t>
+            </w:r>
+            <w:r>
+              <w:rPr>
+                <w:i/>
+                <w:iCs/>
+              </w:rPr>
+              <w:t xml:space="preserve">je peux le supprimer en cliquant sur le bouton de suppression </w:t>
+            </w:r>
+          </w:p>
+          <w:p>
+            <w:pPr>
+              <w:rPr>
+                <w:i/>
+                <w:iCs/>
+              </w:rPr>
+            </w:pPr>
+          </w:p>
+          <w:p>
+            <w:r>
+              <w:rPr>
+                <w:b/>
+                <w:bCs/>
+              </w:rPr>
+              <w:t xml:space="preserve">         Étant donné que, </w:t>
+            </w:r>
+            <w:r>
+              <w:rPr>
+                <w:i/>
+                <w:iCs/>
+              </w:rPr>
+              <w:t>je suis un utilisateur</w:t>
+            </w:r>
+          </w:p>
+          <w:p>
+            <w:r>
+              <w:rPr>
+                <w:b/>
+                <w:bCs/>
+              </w:rPr>
+              <w:t xml:space="preserve">         Lorsque, </w:t>
+            </w:r>
+            <w:r>
+              <w:rPr>
+                <w:i/>
+                <w:iCs/>
+              </w:rPr>
+              <w:t xml:space="preserve">je clique sur supprimer un contact, </w:t>
+            </w:r>
+          </w:p>
+          <w:p>
+            <w:r>
+              <w:rPr>
+                <w:b/>
+                <w:bCs/>
+              </w:rPr>
+              <w:t xml:space="preserve">          Alors, </w:t>
+            </w:r>
+            <w:r>
+              <w:rPr>
+                <w:i/>
+                <w:iCs/>
+              </w:rPr>
+              <w:t>mon contact est supprimé et n’apparait plus dans la liste de mes contacts</w:t>
+            </w:r>
+          </w:p>
+        </w:tc>
+      </w:tr>
+    </w:tbl>
+    <w:p>
+      <w:r>
+        <w:br w:type="page"/>
+      </w:r>
+    </w:p>
+    <w:tbl>
+      <w:tblPr>
+        <w:tblW w:w="10632" w:type="dxa"/>
+        <w:tblCellMar>
+          <w:left w:w="0" w:type="dxa"/>
+          <w:right w:w="0" w:type="dxa"/>
+        </w:tblCellMar>
+        <w:tblLook w:val="04A0" w:firstRow="1" w:lastRow="0" w:firstColumn="1" w:lastColumn="0" w:noHBand="0" w:noVBand="1"/>
+      </w:tblPr>
+      <w:tblGrid>
+        <w:gridCol w:w="3355"/>
+        <w:gridCol w:w="3874"/>
+        <w:gridCol w:w="3403"/>
+      </w:tblGrid>
+      <w:tr>
+        <w:trPr>
+          <w:trHeight w:val="911"/>
+        </w:trPr>
+        <w:tc>
+          <w:tcPr>
+            <w:tcW w:w="10632" w:type="dxa"/>
+            <w:gridSpan w:val="3"/>
+            <w:tcBorders>
+              <w:top w:val="nil"/>
+              <w:left w:val="nil"/>
+              <w:bottom w:val="single" w:sz="24" w:space="0" w:color="1A7F93"/>
+              <w:right w:val="nil"/>
+            </w:tcBorders>
+            <w:shd w:val="clear" w:color="auto" w:fill="FFFFFF"/>
+            <w:tcMar>
+              <w:top w:w="15" w:type="dxa"/>
+              <w:left w:w="83" w:type="dxa"/>
+              <w:bottom w:w="0" w:type="dxa"/>
+              <w:right w:w="83" w:type="dxa"/>
+            </w:tcMar>
+            <w:hideMark/>
+          </w:tcPr>
+          <w:p>
+            <w:r>
+              <w:rPr>
+                <w:b/>
+                <w:bCs/>
+              </w:rPr>
+              <w:lastRenderedPageBreak/>
+              <w:t xml:space="preserve">  </w:t>
+            </w:r>
+            <w:r>
+              <w:rPr>
+                <w:b/>
+                <w:bCs/>
+              </w:rPr>
+              <w:t>User Story</w:t>
+            </w:r>
+            <w:r>
+              <w:rPr>
+                <w:b/>
+                <w:bCs/>
+              </w:rPr>
+              <w:t xml:space="preserve">   </w:t>
+            </w:r>
+            <w:r>
+              <w:rPr>
+                <w:i/>
+                <w:iCs/>
+              </w:rPr>
+              <w:t xml:space="preserve">n° </w:t>
+            </w:r>
+            <w:r>
+              <w:rPr>
+                <w:i/>
+                <w:iCs/>
+              </w:rPr>
+              <w:t>17</w:t>
+            </w:r>
+          </w:p>
+        </w:tc>
+      </w:tr>
+      <w:tr>
+        <w:trPr>
+          <w:trHeight w:val="1266"/>
+        </w:trPr>
+        <w:tc>
+          <w:tcPr>
+            <w:tcW w:w="3355" w:type="dxa"/>
+            <w:tcBorders>
+              <w:top w:val="single" w:sz="24" w:space="0" w:color="1A7F93"/>
+              <w:left w:val="nil"/>
+              <w:bottom w:val="single" w:sz="24" w:space="0" w:color="1A7F93"/>
+              <w:right w:val="single" w:sz="24" w:space="0" w:color="1A7F93"/>
+            </w:tcBorders>
+            <w:shd w:val="clear" w:color="auto" w:fill="FFFFFF"/>
+            <w:tcMar>
+              <w:top w:w="15" w:type="dxa"/>
+              <w:left w:w="83" w:type="dxa"/>
+              <w:bottom w:w="0" w:type="dxa"/>
+              <w:right w:w="83" w:type="dxa"/>
+            </w:tcMar>
+            <w:hideMark/>
+          </w:tcPr>
+          <w:p>
+            <w:pPr>
+              <w:rPr>
+                <w:b/>
+                <w:bCs/>
+              </w:rPr>
+            </w:pPr>
+            <w:r>
+              <w:rPr>
+                <w:b/>
+                <w:bCs/>
+              </w:rPr>
+              <w:t xml:space="preserve">Page de chat- </w:t>
+            </w:r>
+          </w:p>
+          <w:p>
+            <w:pPr>
+              <w:rPr>
+                <w:b/>
+                <w:bCs/>
+              </w:rPr>
+            </w:pPr>
+            <w:r>
+              <w:rPr>
+                <w:b/>
+                <w:bCs/>
+              </w:rPr>
+              <w:t>Interagir avec un contact –</w:t>
+            </w:r>
+            <w:r>
+              <w:rPr>
+                <w:b/>
+                <w:bCs/>
+              </w:rPr>
+              <w:t>créer un contact</w:t>
+            </w:r>
+          </w:p>
+          <w:p/>
+        </w:tc>
+        <w:tc>
+          <w:tcPr>
+            <w:tcW w:w="3874" w:type="dxa"/>
+            <w:tcBorders>
+              <w:top w:val="single" w:sz="24" w:space="0" w:color="1A7F93"/>
+              <w:left w:val="single" w:sz="24" w:space="0" w:color="1A7F93"/>
+              <w:bottom w:val="single" w:sz="24" w:space="0" w:color="1A7F93"/>
+              <w:right w:val="single" w:sz="24" w:space="0" w:color="1A7F93"/>
+            </w:tcBorders>
+            <w:shd w:val="clear" w:color="auto" w:fill="FFFFFF"/>
+            <w:tcMar>
+              <w:top w:w="15" w:type="dxa"/>
+              <w:left w:w="83" w:type="dxa"/>
+              <w:bottom w:w="0" w:type="dxa"/>
+              <w:right w:w="83" w:type="dxa"/>
+            </w:tcMar>
+            <w:hideMark/>
+          </w:tcPr>
+          <w:p>
+            <w:r>
+              <w:rPr>
+                <w:b/>
+                <w:bCs/>
+              </w:rPr>
+              <w:t xml:space="preserve">  Priorité</w:t>
+            </w:r>
+          </w:p>
+          <w:p>
+            <w:r>
+              <w:rPr>
+                <w:b/>
+                <w:bCs/>
+                <w:i/>
+                <w:iCs/>
+              </w:rPr>
+              <w:t> </w:t>
+            </w:r>
+          </w:p>
+        </w:tc>
+        <w:tc>
+          <w:tcPr>
+            <w:tcW w:w="3403" w:type="dxa"/>
+            <w:tcBorders>
+              <w:top w:val="single" w:sz="24" w:space="0" w:color="1A7F93"/>
+              <w:left w:val="single" w:sz="24" w:space="0" w:color="1A7F93"/>
+              <w:bottom w:val="single" w:sz="24" w:space="0" w:color="1A7F93"/>
+              <w:right w:val="nil"/>
+            </w:tcBorders>
+            <w:shd w:val="clear" w:color="auto" w:fill="FFFFFF"/>
+            <w:tcMar>
+              <w:top w:w="15" w:type="dxa"/>
+              <w:left w:w="83" w:type="dxa"/>
+              <w:bottom w:w="0" w:type="dxa"/>
+              <w:right w:w="83" w:type="dxa"/>
+            </w:tcMar>
+            <w:hideMark/>
+          </w:tcPr>
+          <w:p>
+            <w:r>
+              <w:rPr>
+                <w:b/>
+                <w:bCs/>
+              </w:rPr>
+              <w:t xml:space="preserve">  Estimation</w:t>
+            </w:r>
+          </w:p>
+        </w:tc>
+      </w:tr>
+      <w:tr>
+        <w:trPr>
+          <w:trHeight w:val="2505"/>
+        </w:trPr>
+        <w:tc>
+          <w:tcPr>
+            <w:tcW w:w="10632" w:type="dxa"/>
+            <w:gridSpan w:val="3"/>
+            <w:tcBorders>
+              <w:top w:val="single" w:sz="24" w:space="0" w:color="1A7F93"/>
+              <w:left w:val="nil"/>
+              <w:bottom w:val="single" w:sz="24" w:space="0" w:color="1A7F93"/>
+              <w:right w:val="nil"/>
+            </w:tcBorders>
+            <w:shd w:val="clear" w:color="auto" w:fill="FFFFFF"/>
+            <w:tcMar>
+              <w:top w:w="15" w:type="dxa"/>
+              <w:left w:w="83" w:type="dxa"/>
+              <w:bottom w:w="0" w:type="dxa"/>
+              <w:right w:w="83" w:type="dxa"/>
+            </w:tcMar>
+            <w:hideMark/>
+          </w:tcPr>
+          <w:p>
+            <w:r>
+              <w:rPr>
+                <w:b/>
+                <w:bCs/>
+              </w:rPr>
+              <w:t> </w:t>
+            </w:r>
+          </w:p>
+          <w:p>
+            <w:r>
+              <w:rPr>
+                <w:b/>
+                <w:bCs/>
+              </w:rPr>
+              <w:t xml:space="preserve">          En tant que, </w:t>
+            </w:r>
+            <w:r>
+              <w:rPr>
+                <w:i/>
+                <w:iCs/>
+              </w:rPr>
+              <w:t>utilisateur</w:t>
+            </w:r>
+          </w:p>
+          <w:p>
+            <w:r>
+              <w:rPr>
+                <w:b/>
+                <w:bCs/>
+              </w:rPr>
+              <w:t xml:space="preserve">          Je souhaite, </w:t>
+            </w:r>
+            <w:r>
+              <w:rPr>
+                <w:i/>
+                <w:iCs/>
+              </w:rPr>
+              <w:t xml:space="preserve">pouvoir </w:t>
+            </w:r>
+            <w:r>
+              <w:rPr>
+                <w:i/>
+                <w:iCs/>
+              </w:rPr>
+              <w:t>ajouter</w:t>
+            </w:r>
+            <w:r>
+              <w:rPr>
+                <w:i/>
+                <w:iCs/>
+              </w:rPr>
+              <w:t xml:space="preserve"> un contact</w:t>
+            </w:r>
+            <w:r>
+              <w:rPr>
+                <w:b/>
+                <w:bCs/>
+              </w:rPr>
+              <w:t> </w:t>
+            </w:r>
+          </w:p>
+          <w:p>
+            <w:r>
+              <w:rPr>
+                <w:b/>
+                <w:bCs/>
+              </w:rPr>
+              <w:t xml:space="preserve">          Afin de, </w:t>
+            </w:r>
+            <w:r>
+              <w:rPr>
+                <w:i/>
+                <w:iCs/>
+              </w:rPr>
+              <w:t>pouvoir communiquer avec lui plus rapidement, via ma liste de contact</w:t>
+            </w:r>
+          </w:p>
+        </w:tc>
+      </w:tr>
+      <w:tr>
+        <w:trPr>
+          <w:trHeight w:val="3222"/>
+        </w:trPr>
+        <w:tc>
+          <w:tcPr>
+            <w:tcW w:w="10632" w:type="dxa"/>
+            <w:gridSpan w:val="3"/>
+            <w:tcBorders>
+              <w:top w:val="single" w:sz="24" w:space="0" w:color="1A7F93"/>
+              <w:left w:val="nil"/>
+              <w:bottom w:val="single" w:sz="24" w:space="0" w:color="1A7F93"/>
+              <w:right w:val="nil"/>
+            </w:tcBorders>
+            <w:shd w:val="clear" w:color="auto" w:fill="FFFFFF"/>
+            <w:tcMar>
+              <w:top w:w="15" w:type="dxa"/>
+              <w:left w:w="83" w:type="dxa"/>
+              <w:bottom w:w="0" w:type="dxa"/>
+              <w:right w:w="83" w:type="dxa"/>
+            </w:tcMar>
+            <w:hideMark/>
+          </w:tcPr>
+          <w:p>
+            <w:r>
+              <w:rPr>
+                <w:b/>
+                <w:bCs/>
+              </w:rPr>
+              <w:t xml:space="preserve">  Critères d’acceptation</w:t>
+            </w:r>
+          </w:p>
+          <w:p>
+            <w:r>
+              <w:rPr>
+                <w:b/>
+                <w:bCs/>
+              </w:rPr>
+              <w:t> </w:t>
+            </w:r>
+          </w:p>
+          <w:p>
+            <w:r>
+              <w:rPr>
+                <w:b/>
+                <w:bCs/>
+              </w:rPr>
+              <w:t xml:space="preserve">         Étant donné que, </w:t>
+            </w:r>
+            <w:r>
+              <w:rPr>
+                <w:i/>
+                <w:iCs/>
+              </w:rPr>
+              <w:t>je suis un utilisateur</w:t>
+            </w:r>
+          </w:p>
+          <w:p>
+            <w:r>
+              <w:rPr>
+                <w:b/>
+                <w:bCs/>
+              </w:rPr>
+              <w:t xml:space="preserve">         Lorsque,</w:t>
+            </w:r>
+            <w:r>
+              <w:rPr>
+                <w:i/>
+                <w:iCs/>
+              </w:rPr>
+              <w:t xml:space="preserve"> je clique l’onglet ‘Contact’</w:t>
+            </w:r>
+          </w:p>
+          <w:p>
+            <w:pPr>
+              <w:rPr>
+                <w:i/>
+                <w:iCs/>
+              </w:rPr>
+            </w:pPr>
+            <w:r>
+              <w:rPr>
+                <w:b/>
+                <w:bCs/>
+              </w:rPr>
+              <w:t xml:space="preserve">          Alors, </w:t>
+            </w:r>
+            <w:r>
+              <w:rPr>
+                <w:i/>
+                <w:iCs/>
+              </w:rPr>
+              <w:t>mes contacts s’affichent</w:t>
+            </w:r>
+          </w:p>
+          <w:p>
+            <w:pPr>
+              <w:rPr>
+                <w:i/>
+                <w:iCs/>
+              </w:rPr>
+            </w:pPr>
+          </w:p>
+          <w:p>
+            <w:r>
+              <w:rPr>
+                <w:b/>
+                <w:bCs/>
+              </w:rPr>
+              <w:t xml:space="preserve">         </w:t>
+            </w:r>
+            <w:r>
+              <w:rPr>
+                <w:b/>
+                <w:bCs/>
+              </w:rPr>
+              <w:t xml:space="preserve">Étant donné que, </w:t>
+            </w:r>
+            <w:r>
+              <w:rPr>
+                <w:i/>
+                <w:iCs/>
+              </w:rPr>
+              <w:t>je suis sur l’onglet contact</w:t>
+            </w:r>
+          </w:p>
+          <w:p>
+            <w:r>
+              <w:rPr>
+                <w:b/>
+                <w:bCs/>
+              </w:rPr>
+              <w:t xml:space="preserve">         Lorsque,</w:t>
+            </w:r>
+            <w:r>
+              <w:rPr>
+                <w:i/>
+                <w:iCs/>
+              </w:rPr>
               <w:t xml:space="preserve"> je clique sur </w:t>
             </w:r>
             <w:r>
@@ -953,7 +2130,7 @@
                 <w:i/>
                 <w:iCs/>
               </w:rPr>
-              <w:t>lien chat déjà créé de mon correspondant</w:t>
+              <w:t>le bouton ‘nouveau’</w:t>
             </w:r>
           </w:p>
           <w:p>
@@ -975,7 +2152,14 @@
                 <w:i/>
                 <w:iCs/>
               </w:rPr>
-              <w:t>la discussion active devient celle-ci</w:t>
+              <w:t>une fenêtre nouveau contact s’affiche</w:t>
+            </w:r>
+            <w:r>
+              <w:rPr>
+                <w:i/>
+                <w:iCs/>
+              </w:rPr>
+              <w:t xml:space="preserve"> </w:t>
             </w:r>
           </w:p>
           <w:p>
@@ -999,6 +2183,440 @@
                 <w:i/>
                 <w:iCs/>
               </w:rPr>
+              <w:t xml:space="preserve">je suis </w:t>
+            </w:r>
+            <w:r>
+              <w:rPr>
+                <w:i/>
+                <w:iCs/>
+              </w:rPr>
+              <w:t>sur la page nouveau contact</w:t>
+            </w:r>
+          </w:p>
+          <w:p>
+            <w:r>
+              <w:rPr>
+                <w:b/>
+                <w:bCs/>
+              </w:rPr>
+              <w:t xml:space="preserve">         Lorsque, </w:t>
+            </w:r>
+            <w:r>
+              <w:rPr>
+                <w:i/>
+                <w:iCs/>
+              </w:rPr>
+              <w:t>je</w:t>
+            </w:r>
+            <w:r>
+              <w:rPr>
+                <w:i/>
+                <w:iCs/>
+              </w:rPr>
+              <w:t xml:space="preserve"> cherche les éléments de contact dans le menu déroulant</w:t>
+            </w:r>
+            <w:r>
+              <w:rPr>
+                <w:i/>
+                <w:iCs/>
+              </w:rPr>
+              <w:t xml:space="preserve">, </w:t>
+            </w:r>
+            <w:r>
+              <w:rPr>
+                <w:i/>
+                <w:iCs/>
+              </w:rPr>
+              <w:t>et que je clique sur ‘créer contact’</w:t>
+            </w:r>
+          </w:p>
+          <w:p>
+            <w:r>
+              <w:rPr>
+                <w:b/>
+                <w:bCs/>
+              </w:rPr>
+              <w:t xml:space="preserve">          Alors, </w:t>
+            </w:r>
+            <w:r>
+              <w:rPr>
+                <w:i/>
+                <w:iCs/>
+              </w:rPr>
+              <w:t xml:space="preserve">mon contact est </w:t>
+            </w:r>
+            <w:r>
+              <w:rPr>
+                <w:i/>
+                <w:iCs/>
+              </w:rPr>
+              <w:t>ajouté</w:t>
+            </w:r>
+            <w:r>
+              <w:rPr>
+                <w:i/>
+                <w:iCs/>
+              </w:rPr>
+              <w:t xml:space="preserve"> dans la liste de mes contacts</w:t>
+            </w:r>
+          </w:p>
+        </w:tc>
+      </w:tr>
+    </w:tbl>
+    <w:p>
+      <w:r>
+        <w:br w:type="page"/>
+      </w:r>
+    </w:p>
+    <w:tbl>
+      <w:tblPr>
+        <w:tblW w:w="10632" w:type="dxa"/>
+        <w:tblCellMar>
+          <w:left w:w="0" w:type="dxa"/>
+          <w:right w:w="0" w:type="dxa"/>
+        </w:tblCellMar>
+        <w:tblLook w:val="04A0" w:firstRow="1" w:lastRow="0" w:firstColumn="1" w:lastColumn="0" w:noHBand="0" w:noVBand="1"/>
+      </w:tblPr>
+      <w:tblGrid>
+        <w:gridCol w:w="3355"/>
+        <w:gridCol w:w="3874"/>
+        <w:gridCol w:w="3403"/>
+      </w:tblGrid>
+      <w:tr>
+        <w:trPr>
+          <w:trHeight w:val="911"/>
+        </w:trPr>
+        <w:tc>
+          <w:tcPr>
+            <w:tcW w:w="10632" w:type="dxa"/>
+            <w:gridSpan w:val="3"/>
+            <w:tcBorders>
+              <w:top w:val="nil"/>
+              <w:left w:val="nil"/>
+              <w:bottom w:val="single" w:sz="24" w:space="0" w:color="1A7F93"/>
+              <w:right w:val="nil"/>
+            </w:tcBorders>
+            <w:shd w:val="clear" w:color="auto" w:fill="FFFFFF"/>
+            <w:tcMar>
+              <w:top w:w="15" w:type="dxa"/>
+              <w:left w:w="83" w:type="dxa"/>
+              <w:bottom w:w="0" w:type="dxa"/>
+              <w:right w:w="83" w:type="dxa"/>
+            </w:tcMar>
+            <w:hideMark/>
+          </w:tcPr>
+          <w:p>
+            <w:r>
+              <w:rPr>
+                <w:b/>
+                <w:bCs/>
+              </w:rPr>
+              <w:lastRenderedPageBreak/>
+              <w:t xml:space="preserve">  </w:t>
+            </w:r>
+            <w:r>
+              <w:rPr>
+                <w:b/>
+                <w:bCs/>
+              </w:rPr>
+              <w:t>User Story</w:t>
+            </w:r>
+            <w:r>
+              <w:rPr>
+                <w:b/>
+                <w:bCs/>
+              </w:rPr>
+              <w:t xml:space="preserve">   </w:t>
+            </w:r>
+            <w:r>
+              <w:rPr>
+                <w:i/>
+                <w:iCs/>
+              </w:rPr>
+              <w:t xml:space="preserve">n° </w:t>
+            </w:r>
+            <w:r>
+              <w:rPr>
+                <w:i/>
+                <w:iCs/>
+              </w:rPr>
+              <w:t>18</w:t>
+            </w:r>
+          </w:p>
+        </w:tc>
+      </w:tr>
+      <w:tr>
+        <w:trPr>
+          <w:trHeight w:val="1266"/>
+        </w:trPr>
+        <w:tc>
+          <w:tcPr>
+            <w:tcW w:w="3355" w:type="dxa"/>
+            <w:tcBorders>
+              <w:top w:val="single" w:sz="24" w:space="0" w:color="1A7F93"/>
+              <w:left w:val="nil"/>
+              <w:bottom w:val="single" w:sz="24" w:space="0" w:color="1A7F93"/>
+              <w:right w:val="single" w:sz="24" w:space="0" w:color="1A7F93"/>
+            </w:tcBorders>
+            <w:shd w:val="clear" w:color="auto" w:fill="FFFFFF"/>
+            <w:tcMar>
+              <w:top w:w="15" w:type="dxa"/>
+              <w:left w:w="83" w:type="dxa"/>
+              <w:bottom w:w="0" w:type="dxa"/>
+              <w:right w:w="83" w:type="dxa"/>
+            </w:tcMar>
+            <w:hideMark/>
+          </w:tcPr>
+          <w:p>
+            <w:pPr>
+              <w:rPr>
+                <w:b/>
+                <w:bCs/>
+              </w:rPr>
+            </w:pPr>
+            <w:r>
+              <w:rPr>
+                <w:b/>
+                <w:bCs/>
+              </w:rPr>
+              <w:t xml:space="preserve">Page de chat- </w:t>
+            </w:r>
+          </w:p>
+          <w:p>
+            <w:pPr>
+              <w:rPr>
+                <w:b/>
+                <w:bCs/>
+              </w:rPr>
+            </w:pPr>
+            <w:r>
+              <w:rPr>
+                <w:b/>
+                <w:bCs/>
+              </w:rPr>
+              <w:t>Interagir avec un contact –</w:t>
+            </w:r>
+            <w:r>
+              <w:rPr>
+                <w:b/>
+                <w:bCs/>
+              </w:rPr>
+              <w:t xml:space="preserve"> envoyer un message via la liste des contacts</w:t>
+            </w:r>
+          </w:p>
+          <w:p/>
+        </w:tc>
+        <w:tc>
+          <w:tcPr>
+            <w:tcW w:w="3874" w:type="dxa"/>
+            <w:tcBorders>
+              <w:top w:val="single" w:sz="24" w:space="0" w:color="1A7F93"/>
+              <w:left w:val="single" w:sz="24" w:space="0" w:color="1A7F93"/>
+              <w:bottom w:val="single" w:sz="24" w:space="0" w:color="1A7F93"/>
+              <w:right w:val="single" w:sz="24" w:space="0" w:color="1A7F93"/>
+            </w:tcBorders>
+            <w:shd w:val="clear" w:color="auto" w:fill="FFFFFF"/>
+            <w:tcMar>
+              <w:top w:w="15" w:type="dxa"/>
+              <w:left w:w="83" w:type="dxa"/>
+              <w:bottom w:w="0" w:type="dxa"/>
+              <w:right w:w="83" w:type="dxa"/>
+            </w:tcMar>
+            <w:hideMark/>
+          </w:tcPr>
+          <w:p>
+            <w:r>
+              <w:rPr>
+                <w:b/>
+                <w:bCs/>
+              </w:rPr>
+              <w:t xml:space="preserve">  Priorité</w:t>
+            </w:r>
+          </w:p>
+          <w:p>
+            <w:r>
+              <w:rPr>
+                <w:b/>
+                <w:bCs/>
+                <w:i/>
+                <w:iCs/>
+              </w:rPr>
+              <w:t> </w:t>
+            </w:r>
+          </w:p>
+        </w:tc>
+        <w:tc>
+          <w:tcPr>
+            <w:tcW w:w="3403" w:type="dxa"/>
+            <w:tcBorders>
+              <w:top w:val="single" w:sz="24" w:space="0" w:color="1A7F93"/>
+              <w:left w:val="single" w:sz="24" w:space="0" w:color="1A7F93"/>
+              <w:bottom w:val="single" w:sz="24" w:space="0" w:color="1A7F93"/>
+              <w:right w:val="nil"/>
+            </w:tcBorders>
+            <w:shd w:val="clear" w:color="auto" w:fill="FFFFFF"/>
+            <w:tcMar>
+              <w:top w:w="15" w:type="dxa"/>
+              <w:left w:w="83" w:type="dxa"/>
+              <w:bottom w:w="0" w:type="dxa"/>
+              <w:right w:w="83" w:type="dxa"/>
+            </w:tcMar>
+            <w:hideMark/>
+          </w:tcPr>
+          <w:p>
+            <w:r>
+              <w:rPr>
+                <w:b/>
+                <w:bCs/>
+              </w:rPr>
+              <w:t xml:space="preserve">  Estimation</w:t>
+            </w:r>
+          </w:p>
+        </w:tc>
+      </w:tr>
+      <w:tr>
+        <w:trPr>
+          <w:trHeight w:val="2505"/>
+        </w:trPr>
+        <w:tc>
+          <w:tcPr>
+            <w:tcW w:w="10632" w:type="dxa"/>
+            <w:gridSpan w:val="3"/>
+            <w:tcBorders>
+              <w:top w:val="single" w:sz="24" w:space="0" w:color="1A7F93"/>
+              <w:left w:val="nil"/>
+              <w:bottom w:val="single" w:sz="24" w:space="0" w:color="1A7F93"/>
+              <w:right w:val="nil"/>
+            </w:tcBorders>
+            <w:shd w:val="clear" w:color="auto" w:fill="FFFFFF"/>
+            <w:tcMar>
+              <w:top w:w="15" w:type="dxa"/>
+              <w:left w:w="83" w:type="dxa"/>
+              <w:bottom w:w="0" w:type="dxa"/>
+              <w:right w:w="83" w:type="dxa"/>
+            </w:tcMar>
+            <w:hideMark/>
+          </w:tcPr>
+          <w:p>
+            <w:r>
+              <w:rPr>
+                <w:b/>
+                <w:bCs/>
+              </w:rPr>
+              <w:t> </w:t>
+            </w:r>
+          </w:p>
+          <w:p>
+            <w:r>
+              <w:rPr>
+                <w:b/>
+                <w:bCs/>
+              </w:rPr>
+              <w:t xml:space="preserve">          En tant que, </w:t>
+            </w:r>
+            <w:r>
+              <w:rPr>
+                <w:i/>
+                <w:iCs/>
+              </w:rPr>
+              <w:t>utilisateur</w:t>
+            </w:r>
+          </w:p>
+          <w:p>
+            <w:r>
+              <w:rPr>
+                <w:b/>
+                <w:bCs/>
+              </w:rPr>
+              <w:t xml:space="preserve">          Je souhaite, </w:t>
+            </w:r>
+            <w:r>
+              <w:rPr>
+                <w:i/>
+                <w:iCs/>
+              </w:rPr>
+              <w:t>pouvoir ajouter un contact</w:t>
+            </w:r>
+            <w:r>
+              <w:rPr>
+                <w:b/>
+                <w:bCs/>
+              </w:rPr>
+              <w:t> </w:t>
+            </w:r>
+          </w:p>
+          <w:p>
+            <w:r>
+              <w:rPr>
+                <w:b/>
+                <w:bCs/>
+              </w:rPr>
+              <w:t xml:space="preserve">          Afin de, </w:t>
+            </w:r>
+            <w:r>
+              <w:rPr>
+                <w:i/>
+                <w:iCs/>
+              </w:rPr>
+              <w:t>pouvoir communiquer avec lui plus rapidement, via ma liste de contact</w:t>
+            </w:r>
+          </w:p>
+        </w:tc>
+      </w:tr>
+      <w:tr>
+        <w:trPr>
+          <w:trHeight w:val="3222"/>
+        </w:trPr>
+        <w:tc>
+          <w:tcPr>
+            <w:tcW w:w="10632" w:type="dxa"/>
+            <w:gridSpan w:val="3"/>
+            <w:tcBorders>
+              <w:top w:val="single" w:sz="24" w:space="0" w:color="1A7F93"/>
+              <w:left w:val="nil"/>
+              <w:bottom w:val="single" w:sz="24" w:space="0" w:color="1A7F93"/>
+              <w:right w:val="nil"/>
+            </w:tcBorders>
+            <w:shd w:val="clear" w:color="auto" w:fill="FFFFFF"/>
+            <w:tcMar>
+              <w:top w:w="15" w:type="dxa"/>
+              <w:left w:w="83" w:type="dxa"/>
+              <w:bottom w:w="0" w:type="dxa"/>
+              <w:right w:w="83" w:type="dxa"/>
+            </w:tcMar>
+            <w:hideMark/>
+          </w:tcPr>
+          <w:p>
+            <w:r>
+              <w:rPr>
+                <w:b/>
+                <w:bCs/>
+              </w:rPr>
+              <w:t xml:space="preserve">  Critères d’acceptation</w:t>
+            </w:r>
+          </w:p>
+          <w:p>
+            <w:r>
+              <w:rPr>
+                <w:b/>
+                <w:bCs/>
+              </w:rPr>
+              <w:t> </w:t>
+            </w:r>
+          </w:p>
+          <w:p>
+            <w:r>
+              <w:rPr>
+                <w:b/>
+                <w:bCs/>
+              </w:rPr>
+              <w:t xml:space="preserve">         Étant donné que, </w:t>
+            </w:r>
+            <w:r>
+              <w:rPr>
+                <w:i/>
+                <w:iCs/>
+              </w:rPr>
               <w:t>je suis un utilisateur</w:t>
             </w:r>
           </w:p>
@@ -1008,6 +2626,158 @@
                 <w:b/>
                 <w:bCs/>
               </w:rPr>
+              <w:t xml:space="preserve">         Lorsque,</w:t>
+            </w:r>
+            <w:r>
+              <w:rPr>
+                <w:i/>
+                <w:iCs/>
+              </w:rPr>
+              <w:t xml:space="preserve"> je clique l’onglet ‘Contact’</w:t>
+            </w:r>
+          </w:p>
+          <w:p>
+            <w:pPr>
+              <w:rPr>
+                <w:i/>
+                <w:iCs/>
+              </w:rPr>
+            </w:pPr>
+            <w:r>
+              <w:rPr>
+                <w:b/>
+                <w:bCs/>
+              </w:rPr>
+              <w:t xml:space="preserve">          Alors, </w:t>
+            </w:r>
+            <w:r>
+              <w:rPr>
+                <w:i/>
+                <w:iCs/>
+              </w:rPr>
+              <w:t>mes contacts s’affichent</w:t>
+            </w:r>
+          </w:p>
+          <w:p>
+            <w:pPr>
+              <w:rPr>
+                <w:i/>
+                <w:iCs/>
+              </w:rPr>
+            </w:pPr>
+          </w:p>
+          <w:p>
+            <w:r>
+              <w:rPr>
+                <w:b/>
+                <w:bCs/>
+              </w:rPr>
+              <w:t xml:space="preserve">         </w:t>
+            </w:r>
+            <w:r>
+              <w:rPr>
+                <w:b/>
+                <w:bCs/>
+              </w:rPr>
+              <w:t xml:space="preserve">Étant donné que, </w:t>
+            </w:r>
+            <w:r>
+              <w:rPr>
+                <w:i/>
+                <w:iCs/>
+              </w:rPr>
+              <w:t>je suis sur l’onglet contact</w:t>
+            </w:r>
+          </w:p>
+          <w:p>
+            <w:r>
+              <w:rPr>
+                <w:b/>
+                <w:bCs/>
+              </w:rPr>
+              <w:t xml:space="preserve">         Lorsque,</w:t>
+            </w:r>
+            <w:r>
+              <w:rPr>
+                <w:i/>
+                <w:iCs/>
+              </w:rPr>
+              <w:t xml:space="preserve"> je clique sur un contact</w:t>
+            </w:r>
+          </w:p>
+          <w:p>
+            <w:pPr>
+              <w:rPr>
+                <w:i/>
+                <w:iCs/>
+              </w:rPr>
+            </w:pPr>
+            <w:r>
+              <w:rPr>
+                <w:b/>
+                <w:bCs/>
+              </w:rPr>
+              <w:t xml:space="preserve">          Alors, </w:t>
+            </w:r>
+            <w:r>
+              <w:rPr>
+                <w:i/>
+                <w:iCs/>
+              </w:rPr>
+              <w:t xml:space="preserve">je peux </w:t>
+            </w:r>
+            <w:r>
+              <w:rPr>
+                <w:i/>
+                <w:iCs/>
+              </w:rPr>
+              <w:t>lui envoyer directement un message</w:t>
+            </w:r>
+            <w:r>
+              <w:rPr>
+                <w:i/>
+                <w:iCs/>
+              </w:rPr>
+              <w:t xml:space="preserve"> en cliquant sur le bouton </w:t>
+            </w:r>
+            <w:r>
+              <w:rPr>
+                <w:i/>
+                <w:iCs/>
+              </w:rPr>
+              <w:t>d’envoyer un message</w:t>
+            </w:r>
+          </w:p>
+          <w:p>
+            <w:pPr>
+              <w:rPr>
+                <w:i/>
+                <w:iCs/>
+              </w:rPr>
+            </w:pPr>
+          </w:p>
+          <w:p>
+            <w:r>
+              <w:rPr>
+                <w:b/>
+                <w:bCs/>
+              </w:rPr>
+              <w:t xml:space="preserve">         Étant donné que, </w:t>
+            </w:r>
+            <w:r>
+              <w:rPr>
+                <w:i/>
+                <w:iCs/>
+              </w:rPr>
+              <w:t>je suis un utilisateur</w:t>
+            </w:r>
+          </w:p>
+          <w:p>
+            <w:r>
+              <w:rPr>
+                <w:b/>
+                <w:bCs/>
+              </w:rPr>
               <w:t xml:space="preserve">         Lorsque, </w:t>
             </w:r>
             <w:r>
@@ -1015,7 +2785,21 @@
                 <w:i/>
                 <w:iCs/>
               </w:rPr>
-              <w:t>je rentre un message dans l’encart de texte et que je clique sur ‘&gt;’</w:t>
+              <w:t xml:space="preserve">je clique sur </w:t>
+            </w:r>
+            <w:r>
+              <w:rPr>
+                <w:i/>
+                <w:iCs/>
+              </w:rPr>
+              <w:t>envoyer un message</w:t>
+            </w:r>
+            <w:r>
+              <w:rPr>
+                <w:i/>
+                <w:iCs/>
+              </w:rPr>
+              <w:t xml:space="preserve"> </w:t>
             </w:r>
           </w:p>
           <w:p>
@@ -1031,9 +2815,650 @@
                 <w:i/>
                 <w:iCs/>
               </w:rPr>
-              <w:t>mon message est affiché à l’écran, avec ma photo, et l’horodatage</w:t>
-            </w:r>
-          </w:p>
+              <w:t>je reviens sur la page de chat, avec comme conversation active la discussion avec le contact sélectionné précédemment</w:t>
+            </w:r>
+          </w:p>
+        </w:tc>
+      </w:tr>
+    </w:tbl>
+    <w:p>
+      <w:r>
+        <w:br w:type="page"/>
+      </w:r>
+    </w:p>
+    <w:tbl>
+      <w:tblPr>
+        <w:tblW w:w="10632" w:type="dxa"/>
+        <w:tblCellMar>
+          <w:left w:w="0" w:type="dxa"/>
+          <w:right w:w="0" w:type="dxa"/>
+        </w:tblCellMar>
+        <w:tblLook w:val="04A0" w:firstRow="1" w:lastRow="0" w:firstColumn="1" w:lastColumn="0" w:noHBand="0" w:noVBand="1"/>
+      </w:tblPr>
+      <w:tblGrid>
+        <w:gridCol w:w="3355"/>
+        <w:gridCol w:w="3874"/>
+        <w:gridCol w:w="3403"/>
+      </w:tblGrid>
+      <w:tr>
+        <w:trPr>
+          <w:trHeight w:val="911"/>
+        </w:trPr>
+        <w:tc>
+          <w:tcPr>
+            <w:tcW w:w="10632" w:type="dxa"/>
+            <w:gridSpan w:val="3"/>
+            <w:tcBorders>
+              <w:top w:val="nil"/>
+              <w:left w:val="nil"/>
+              <w:bottom w:val="single" w:sz="24" w:space="0" w:color="1A7F93"/>
+              <w:right w:val="nil"/>
+            </w:tcBorders>
+            <w:shd w:val="clear" w:color="auto" w:fill="FFFFFF"/>
+            <w:tcMar>
+              <w:top w:w="15" w:type="dxa"/>
+              <w:left w:w="83" w:type="dxa"/>
+              <w:bottom w:w="0" w:type="dxa"/>
+              <w:right w:w="83" w:type="dxa"/>
+            </w:tcMar>
+            <w:hideMark/>
+          </w:tcPr>
+          <w:p>
+            <w:r>
+              <w:rPr>
+                <w:b/>
+                <w:bCs/>
+              </w:rPr>
+              <w:lastRenderedPageBreak/>
+              <w:t xml:space="preserve">  </w:t>
+            </w:r>
+            <w:r>
+              <w:rPr>
+                <w:b/>
+                <w:bCs/>
+              </w:rPr>
+              <w:t>User Story</w:t>
+            </w:r>
+            <w:r>
+              <w:rPr>
+                <w:b/>
+                <w:bCs/>
+              </w:rPr>
+              <w:t xml:space="preserve">   </w:t>
+            </w:r>
+            <w:r>
+              <w:rPr>
+                <w:i/>
+                <w:iCs/>
+              </w:rPr>
+              <w:t xml:space="preserve">n° </w:t>
+            </w:r>
+            <w:r>
+              <w:rPr>
+                <w:i/>
+                <w:iCs/>
+              </w:rPr>
+              <w:t>19</w:t>
+            </w:r>
+          </w:p>
+        </w:tc>
+      </w:tr>
+      <w:tr>
+        <w:trPr>
+          <w:trHeight w:val="1266"/>
+        </w:trPr>
+        <w:tc>
+          <w:tcPr>
+            <w:tcW w:w="3355" w:type="dxa"/>
+            <w:tcBorders>
+              <w:top w:val="single" w:sz="24" w:space="0" w:color="1A7F93"/>
+              <w:left w:val="nil"/>
+              <w:bottom w:val="single" w:sz="24" w:space="0" w:color="1A7F93"/>
+              <w:right w:val="single" w:sz="24" w:space="0" w:color="1A7F93"/>
+            </w:tcBorders>
+            <w:shd w:val="clear" w:color="auto" w:fill="FFFFFF"/>
+            <w:tcMar>
+              <w:top w:w="15" w:type="dxa"/>
+              <w:left w:w="83" w:type="dxa"/>
+              <w:bottom w:w="0" w:type="dxa"/>
+              <w:right w:w="83" w:type="dxa"/>
+            </w:tcMar>
+            <w:hideMark/>
+          </w:tcPr>
+          <w:p>
+            <w:pPr>
+              <w:rPr>
+                <w:b/>
+                <w:bCs/>
+              </w:rPr>
+            </w:pPr>
+            <w:r>
+              <w:rPr>
+                <w:b/>
+                <w:bCs/>
+              </w:rPr>
+              <w:t xml:space="preserve">Page de chat- </w:t>
+            </w:r>
+          </w:p>
+          <w:p>
+            <w:pPr>
+              <w:rPr>
+                <w:b/>
+                <w:bCs/>
+              </w:rPr>
+            </w:pPr>
+            <w:r>
+              <w:rPr>
+                <w:b/>
+                <w:bCs/>
+              </w:rPr>
+              <w:t>Visualiser les messages lus et non lus</w:t>
+            </w:r>
+          </w:p>
+          <w:p/>
+        </w:tc>
+        <w:tc>
+          <w:tcPr>
+            <w:tcW w:w="3874" w:type="dxa"/>
+            <w:tcBorders>
+              <w:top w:val="single" w:sz="24" w:space="0" w:color="1A7F93"/>
+              <w:left w:val="single" w:sz="24" w:space="0" w:color="1A7F93"/>
+              <w:bottom w:val="single" w:sz="24" w:space="0" w:color="1A7F93"/>
+              <w:right w:val="single" w:sz="24" w:space="0" w:color="1A7F93"/>
+            </w:tcBorders>
+            <w:shd w:val="clear" w:color="auto" w:fill="FFFFFF"/>
+            <w:tcMar>
+              <w:top w:w="15" w:type="dxa"/>
+              <w:left w:w="83" w:type="dxa"/>
+              <w:bottom w:w="0" w:type="dxa"/>
+              <w:right w:w="83" w:type="dxa"/>
+            </w:tcMar>
+            <w:hideMark/>
+          </w:tcPr>
+          <w:p>
+            <w:r>
+              <w:rPr>
+                <w:b/>
+                <w:bCs/>
+              </w:rPr>
+              <w:t xml:space="preserve">  Priorité</w:t>
+            </w:r>
+          </w:p>
+          <w:p>
+            <w:r>
+              <w:rPr>
+                <w:b/>
+                <w:bCs/>
+                <w:i/>
+                <w:iCs/>
+              </w:rPr>
+              <w:t> </w:t>
+            </w:r>
+          </w:p>
+        </w:tc>
+        <w:tc>
+          <w:tcPr>
+            <w:tcW w:w="3403" w:type="dxa"/>
+            <w:tcBorders>
+              <w:top w:val="single" w:sz="24" w:space="0" w:color="1A7F93"/>
+              <w:left w:val="single" w:sz="24" w:space="0" w:color="1A7F93"/>
+              <w:bottom w:val="single" w:sz="24" w:space="0" w:color="1A7F93"/>
+              <w:right w:val="nil"/>
+            </w:tcBorders>
+            <w:shd w:val="clear" w:color="auto" w:fill="FFFFFF"/>
+            <w:tcMar>
+              <w:top w:w="15" w:type="dxa"/>
+              <w:left w:w="83" w:type="dxa"/>
+              <w:bottom w:w="0" w:type="dxa"/>
+              <w:right w:w="83" w:type="dxa"/>
+            </w:tcMar>
+            <w:hideMark/>
+          </w:tcPr>
+          <w:p>
+            <w:r>
+              <w:rPr>
+                <w:b/>
+                <w:bCs/>
+              </w:rPr>
+              <w:t xml:space="preserve">  Estimation</w:t>
+            </w:r>
+          </w:p>
+        </w:tc>
+      </w:tr>
+      <w:tr>
+        <w:trPr>
+          <w:trHeight w:val="2505"/>
+        </w:trPr>
+        <w:tc>
+          <w:tcPr>
+            <w:tcW w:w="10632" w:type="dxa"/>
+            <w:gridSpan w:val="3"/>
+            <w:tcBorders>
+              <w:top w:val="single" w:sz="24" w:space="0" w:color="1A7F93"/>
+              <w:left w:val="nil"/>
+              <w:bottom w:val="single" w:sz="24" w:space="0" w:color="1A7F93"/>
+              <w:right w:val="nil"/>
+            </w:tcBorders>
+            <w:shd w:val="clear" w:color="auto" w:fill="FFFFFF"/>
+            <w:tcMar>
+              <w:top w:w="15" w:type="dxa"/>
+              <w:left w:w="83" w:type="dxa"/>
+              <w:bottom w:w="0" w:type="dxa"/>
+              <w:right w:w="83" w:type="dxa"/>
+            </w:tcMar>
+            <w:hideMark/>
+          </w:tcPr>
+          <w:p>
+            <w:r>
+              <w:rPr>
+                <w:b/>
+                <w:bCs/>
+              </w:rPr>
+              <w:t> </w:t>
+            </w:r>
+          </w:p>
+          <w:p>
+            <w:r>
+              <w:rPr>
+                <w:b/>
+                <w:bCs/>
+              </w:rPr>
+              <w:t xml:space="preserve">          En tant que, </w:t>
+            </w:r>
+            <w:r>
+              <w:rPr>
+                <w:i/>
+                <w:iCs/>
+              </w:rPr>
+              <w:t>utilisateur</w:t>
+            </w:r>
+          </w:p>
+          <w:p>
+            <w:r>
+              <w:rPr>
+                <w:b/>
+                <w:bCs/>
+              </w:rPr>
+              <w:t xml:space="preserve">          Je souhaite, </w:t>
+            </w:r>
+            <w:r>
+              <w:rPr>
+                <w:i/>
+                <w:iCs/>
+              </w:rPr>
+              <w:t xml:space="preserve">pouvoir </w:t>
+            </w:r>
+            <w:r>
+              <w:rPr>
+                <w:i/>
+                <w:iCs/>
+              </w:rPr>
+              <w:t>voir si j’ai des messages non lus ou lus</w:t>
+            </w:r>
+          </w:p>
+          <w:p>
+            <w:r>
+              <w:rPr>
+                <w:b/>
+                <w:bCs/>
+              </w:rPr>
+              <w:t xml:space="preserve">          Afin de, </w:t>
+            </w:r>
+            <w:r>
+              <w:rPr>
+                <w:i/>
+                <w:iCs/>
+              </w:rPr>
+              <w:t xml:space="preserve">pouvoir </w:t>
+            </w:r>
+            <w:r>
+              <w:rPr>
+                <w:i/>
+                <w:iCs/>
+              </w:rPr>
+              <w:t>répondre plus rapidement aux messages non lus</w:t>
+            </w:r>
+          </w:p>
+        </w:tc>
+      </w:tr>
+      <w:tr>
+        <w:trPr>
+          <w:trHeight w:val="3222"/>
+        </w:trPr>
+        <w:tc>
+          <w:tcPr>
+            <w:tcW w:w="10632" w:type="dxa"/>
+            <w:gridSpan w:val="3"/>
+            <w:tcBorders>
+              <w:top w:val="single" w:sz="24" w:space="0" w:color="1A7F93"/>
+              <w:left w:val="nil"/>
+              <w:bottom w:val="single" w:sz="24" w:space="0" w:color="1A7F93"/>
+              <w:right w:val="nil"/>
+            </w:tcBorders>
+            <w:shd w:val="clear" w:color="auto" w:fill="FFFFFF"/>
+            <w:tcMar>
+              <w:top w:w="15" w:type="dxa"/>
+              <w:left w:w="83" w:type="dxa"/>
+              <w:bottom w:w="0" w:type="dxa"/>
+              <w:right w:w="83" w:type="dxa"/>
+            </w:tcMar>
+            <w:hideMark/>
+          </w:tcPr>
+          <w:p>
+            <w:r>
+              <w:rPr>
+                <w:b/>
+                <w:bCs/>
+              </w:rPr>
+              <w:t xml:space="preserve">  Critères d’acceptation</w:t>
+            </w:r>
+          </w:p>
+          <w:p>
+            <w:r>
+              <w:rPr>
+                <w:b/>
+                <w:bCs/>
+              </w:rPr>
+              <w:t> </w:t>
+            </w:r>
+          </w:p>
+          <w:p>
+            <w:r>
+              <w:rPr>
+                <w:b/>
+                <w:bCs/>
+              </w:rPr>
+              <w:t xml:space="preserve">         Étant donné que, </w:t>
+            </w:r>
+            <w:r>
+              <w:rPr>
+                <w:i/>
+                <w:iCs/>
+              </w:rPr>
+              <w:t>je suis un utilisateur</w:t>
+            </w:r>
+          </w:p>
+          <w:p>
+            <w:r>
+              <w:rPr>
+                <w:b/>
+                <w:bCs/>
+              </w:rPr>
+              <w:t xml:space="preserve">         Lorsque,</w:t>
+            </w:r>
+            <w:r>
+              <w:rPr>
+                <w:i/>
+                <w:iCs/>
+              </w:rPr>
+              <w:t xml:space="preserve"> je </w:t>
+            </w:r>
+            <w:r>
+              <w:rPr>
+                <w:i/>
+                <w:iCs/>
+              </w:rPr>
+              <w:t>suis sur la page de chat</w:t>
+            </w:r>
+          </w:p>
+          <w:p>
+            <w:pPr>
+              <w:rPr>
+                <w:i/>
+                <w:iCs/>
+              </w:rPr>
+            </w:pPr>
+            <w:r>
+              <w:rPr>
+                <w:b/>
+                <w:bCs/>
+              </w:rPr>
+              <w:t xml:space="preserve">          Alors, </w:t>
+            </w:r>
+            <w:r>
+              <w:rPr>
+                <w:i/>
+                <w:iCs/>
+              </w:rPr>
+              <w:t>les différentes discussions chat en court apparaissent en onglet sur le côté gauche de la page</w:t>
+            </w:r>
+          </w:p>
+          <w:p>
+            <w:pPr>
+              <w:rPr>
+                <w:i/>
+                <w:iCs/>
+              </w:rPr>
+            </w:pPr>
+          </w:p>
+          <w:p>
+            <w:r>
+              <w:rPr>
+                <w:b/>
+                <w:bCs/>
+              </w:rPr>
+              <w:t xml:space="preserve">         </w:t>
+            </w:r>
+            <w:r>
+              <w:rPr>
+                <w:b/>
+                <w:bCs/>
+              </w:rPr>
+              <w:t xml:space="preserve">Étant donné que, </w:t>
+            </w:r>
+            <w:r>
+              <w:rPr>
+                <w:i/>
+                <w:iCs/>
+              </w:rPr>
+              <w:t xml:space="preserve">je suis sur </w:t>
+            </w:r>
+            <w:r>
+              <w:rPr>
+                <w:i/>
+                <w:iCs/>
+              </w:rPr>
+              <w:t>la page de chat</w:t>
+            </w:r>
+          </w:p>
+          <w:p>
+            <w:r>
+              <w:rPr>
+                <w:b/>
+                <w:bCs/>
+              </w:rPr>
+              <w:t xml:space="preserve">         Lorsque,</w:t>
+            </w:r>
+            <w:r>
+              <w:rPr>
+                <w:i/>
+                <w:iCs/>
+              </w:rPr>
+              <w:t xml:space="preserve"> je </w:t>
+            </w:r>
+            <w:r>
+              <w:rPr>
+                <w:i/>
+                <w:iCs/>
+              </w:rPr>
+              <w:t>regarde la liste des discussions en court</w:t>
+            </w:r>
+          </w:p>
+          <w:p>
+            <w:pPr>
+              <w:rPr>
+                <w:i/>
+                <w:iCs/>
+              </w:rPr>
+            </w:pPr>
+            <w:r>
+              <w:rPr>
+                <w:b/>
+                <w:bCs/>
+              </w:rPr>
+              <w:t xml:space="preserve">          Alors, </w:t>
+            </w:r>
+            <w:r>
+              <w:rPr>
+                <w:i/>
+                <w:iCs/>
+              </w:rPr>
+              <w:t xml:space="preserve">je peux </w:t>
+            </w:r>
+            <w:r>
+              <w:rPr>
+                <w:i/>
+                <w:iCs/>
+              </w:rPr>
+              <w:t>visualiser les conversations qui ont de nouveaux messages, car elles ont en gras et ont un chiffre indiquant le nombre de messages non lus dans la conversation</w:t>
+            </w:r>
+          </w:p>
+          <w:p>
+            <w:pPr>
+              <w:rPr>
+                <w:i/>
+                <w:iCs/>
+              </w:rPr>
+            </w:pPr>
+          </w:p>
+          <w:p>
+            <w:r>
+              <w:rPr>
+                <w:b/>
+                <w:bCs/>
+              </w:rPr>
+              <w:t xml:space="preserve">         Étant donné que, </w:t>
+            </w:r>
+            <w:r>
+              <w:rPr>
+                <w:i/>
+                <w:iCs/>
+              </w:rPr>
+              <w:t>je suis sur la page de chat</w:t>
+            </w:r>
+          </w:p>
+          <w:p>
+            <w:r>
+              <w:rPr>
+                <w:b/>
+                <w:bCs/>
+              </w:rPr>
+              <w:t xml:space="preserve">         Lorsque, </w:t>
+            </w:r>
+            <w:r>
+              <w:rPr>
+                <w:i/>
+                <w:iCs/>
+              </w:rPr>
+              <w:t xml:space="preserve">je clique sur </w:t>
+            </w:r>
+            <w:r>
+              <w:rPr>
+                <w:i/>
+                <w:iCs/>
+              </w:rPr>
+              <w:t xml:space="preserve">un onglet chat avec des messages non lus, </w:t>
+            </w:r>
+          </w:p>
+          <w:p>
+            <w:pPr>
+              <w:rPr>
+                <w:i/>
+                <w:iCs/>
+              </w:rPr>
+            </w:pPr>
+            <w:r>
+              <w:rPr>
+                <w:b/>
+                <w:bCs/>
+              </w:rPr>
+              <w:t xml:space="preserve">          Alors, </w:t>
+            </w:r>
+            <w:r>
+              <w:rPr>
+                <w:i/>
+                <w:iCs/>
+              </w:rPr>
+              <w:t>l’onglet efface le nombre de message non lu, n’est plus en gras, et dans la discussion active, une barre séparant l’’historique des nouveaux messages est visible</w:t>
+            </w:r>
+          </w:p>
+          <w:p>
+            <w:pPr>
+              <w:rPr>
+                <w:i/>
+                <w:iCs/>
+              </w:rPr>
+            </w:pPr>
+          </w:p>
+          <w:p>
+            <w:r>
+              <w:rPr>
+                <w:b/>
+                <w:bCs/>
+              </w:rPr>
+              <w:t xml:space="preserve">         Étant donné que, </w:t>
+            </w:r>
+            <w:r>
+              <w:rPr>
+                <w:i/>
+                <w:iCs/>
+              </w:rPr>
+              <w:t>je suis sur la page de chat</w:t>
+            </w:r>
+          </w:p>
+          <w:p>
+            <w:r>
+              <w:rPr>
+                <w:b/>
+                <w:bCs/>
+              </w:rPr>
+              <w:t xml:space="preserve">         Lorsque, </w:t>
+            </w:r>
+            <w:r>
+              <w:rPr>
+                <w:i/>
+                <w:iCs/>
+              </w:rPr>
+              <w:t xml:space="preserve">je </w:t>
+            </w:r>
+            <w:r>
+              <w:rPr>
+                <w:i/>
+                <w:iCs/>
+              </w:rPr>
+              <w:t>quitte la discussion et que j’y reviens</w:t>
+            </w:r>
+            <w:r>
+              <w:rPr>
+                <w:i/>
+                <w:iCs/>
+              </w:rPr>
+              <w:t xml:space="preserve">, </w:t>
+            </w:r>
+          </w:p>
+          <w:p>
+            <w:pPr>
+              <w:rPr>
+                <w:i/>
+                <w:iCs/>
+              </w:rPr>
+            </w:pPr>
+            <w:r>
+              <w:rPr>
+                <w:b/>
+                <w:bCs/>
+              </w:rPr>
+              <w:t xml:space="preserve">          Alors, </w:t>
+            </w:r>
+            <w:r>
+              <w:rPr>
+                <w:i/>
+                <w:iCs/>
+              </w:rPr>
+              <w:t>il n’y a plus la ligne de démarcation entre les anciens et nouveaux messages, car je les ai déjà visualisés</w:t>
+            </w:r>
+          </w:p>
+          <w:p/>
         </w:tc>
       </w:tr>
     </w:tbl>
@@ -1768,4 +4193,16 @@
     </a:ext>
   </a:extLst>
 </a:theme>
+</file>
+
+<file path=customXml/item1.xml><?xml version="1.0" encoding="utf-8"?>
+<b:Sources xmlns:b="http://schemas.openxmlformats.org/officeDocument/2006/bibliography" xmlns="http://schemas.openxmlformats.org/officeDocument/2006/bibliography" SelectedStyle="\APASixthEditionOfficeOnline.xsl" StyleName="APA" Version="6"/>
+</file>
+
+<file path=customXml/itemProps1.xml><?xml version="1.0" encoding="utf-8"?>
+<ds:datastoreItem xmlns:ds="http://schemas.openxmlformats.org/officeDocument/2006/customXml" ds:itemID="{0BF1DBB0-4BC8-4CBC-BCB7-291F33953A92}">
+  <ds:schemaRefs>
+    <ds:schemaRef ds:uri="http://schemas.openxmlformats.org/officeDocument/2006/bibliography"/>
+  </ds:schemaRefs>
+</ds:datastoreItem>
 </file>
</xml_diff>

<commit_message>
Finalisation de la partie wireframes mobile pour la partie chat - ajout dans le déroulé prototype final mobile
</commit_message>
<xml_diff>
--- a/page_interface_de_chat/PageDeChatUserStories.docx
+++ b/page_interface_de_chat/PageDeChatUserStories.docx
@@ -1005,14 +1005,7 @@
                 <w:i/>
                 <w:iCs/>
               </w:rPr>
-              <w:t xml:space="preserve">je suis </w:t>
-            </w:r>
-            <w:r>
-              <w:rPr>
-                <w:i/>
-                <w:iCs/>
-              </w:rPr>
-              <w:t>dans la discussion active,</w:t>
+              <w:t>je suis dans la discussion active,</w:t>
             </w:r>
           </w:p>
           <w:p>
@@ -1028,14 +1021,7 @@
                 <w:i/>
                 <w:iCs/>
               </w:rPr>
-              <w:t xml:space="preserve"> je </w:t>
-            </w:r>
-            <w:r>
-              <w:rPr>
-                <w:i/>
-                <w:iCs/>
-              </w:rPr>
-              <w:t>regarde la discussion,</w:t>
+              <w:t xml:space="preserve"> je regarde la discussion,</w:t>
             </w:r>
           </w:p>
           <w:p>
@@ -1250,14 +1236,7 @@
                 <w:b/>
                 <w:bCs/>
               </w:rPr>
-              <w:t>Interagir avec un contact –</w:t>
-            </w:r>
-            <w:r>
-              <w:rPr>
-                <w:b/>
-                <w:bCs/>
-              </w:rPr>
-              <w:t>supprimer un contact</w:t>
+              <w:t>Interagir avec un contact –supprimer un contact</w:t>
             </w:r>
           </w:p>
           <w:p/>
@@ -1391,14 +1370,7 @@
                 <w:i/>
                 <w:iCs/>
               </w:rPr>
-              <w:t xml:space="preserve">pouvoir </w:t>
-            </w:r>
-            <w:r>
-              <w:rPr>
-                <w:i/>
-                <w:iCs/>
-              </w:rPr>
-              <w:t>supprimer un contact</w:t>
+              <w:t>pouvoir supprimer un contact</w:t>
             </w:r>
             <w:r>
               <w:rPr>
@@ -1496,14 +1468,7 @@
                 <w:i/>
                 <w:iCs/>
               </w:rPr>
-              <w:t xml:space="preserve"> je clique </w:t>
-            </w:r>
-            <w:r>
-              <w:rPr>
-                <w:i/>
-                <w:iCs/>
-              </w:rPr>
-              <w:t>l’onglet ‘Contact’</w:t>
+              <w:t xml:space="preserve"> je clique l’onglet ‘Contact’</w:t>
             </w:r>
           </w:p>
           <w:p>
@@ -1556,14 +1521,7 @@
                 <w:i/>
                 <w:iCs/>
               </w:rPr>
-              <w:t xml:space="preserve">je suis </w:t>
-            </w:r>
-            <w:r>
-              <w:rPr>
-                <w:i/>
-                <w:iCs/>
-              </w:rPr>
-              <w:t>sur l’onglet contact</w:t>
+              <w:t>je suis sur l’onglet contact</w:t>
             </w:r>
           </w:p>
           <w:p>
@@ -1579,14 +1537,7 @@
                 <w:i/>
                 <w:iCs/>
               </w:rPr>
-              <w:t xml:space="preserve"> je </w:t>
-            </w:r>
-            <w:r>
-              <w:rPr>
-                <w:i/>
-                <w:iCs/>
-              </w:rPr>
-              <w:t>clique sur un contact</w:t>
+              <w:t xml:space="preserve"> je clique sur un contact</w:t>
             </w:r>
           </w:p>
           <w:p>
@@ -1801,14 +1752,7 @@
                 <w:b/>
                 <w:bCs/>
               </w:rPr>
-              <w:t>Interagir avec un contact –</w:t>
-            </w:r>
-            <w:r>
-              <w:rPr>
-                <w:b/>
-                <w:bCs/>
-              </w:rPr>
-              <w:t>créer un contact</w:t>
+              <w:t>Interagir avec un contact –créer un contact</w:t>
             </w:r>
           </w:p>
           <w:p/>
@@ -2123,14 +2067,7 @@
                 <w:i/>
                 <w:iCs/>
               </w:rPr>
-              <w:t xml:space="preserve"> je clique sur </w:t>
-            </w:r>
-            <w:r>
-              <w:rPr>
-                <w:i/>
-                <w:iCs/>
-              </w:rPr>
-              <w:t>le bouton ‘nouveau’</w:t>
+              <w:t xml:space="preserve"> je clique sur le bouton ‘nouveau’</w:t>
             </w:r>
           </w:p>
           <w:p>
@@ -2152,14 +2089,7 @@
                 <w:i/>
                 <w:iCs/>
               </w:rPr>
-              <w:t>une fenêtre nouveau contact s’affiche</w:t>
-            </w:r>
-            <w:r>
-              <w:rPr>
-                <w:i/>
-                <w:iCs/>
-              </w:rPr>
-              <w:t xml:space="preserve"> </w:t>
+              <w:t xml:space="preserve">une fenêtre nouveau contact s’affiche </w:t>
             </w:r>
           </w:p>
           <w:p>
@@ -2213,24 +2143,23 @@
                 <w:i/>
                 <w:iCs/>
               </w:rPr>
-              <w:t xml:space="preserve"> cherche les éléments de contact dans le menu déroulant</w:t>
-            </w:r>
-            <w:r>
-              <w:rPr>
-                <w:i/>
-                <w:iCs/>
-              </w:rPr>
-              <w:t xml:space="preserve">, </w:t>
-            </w:r>
-            <w:r>
-              <w:rPr>
-                <w:i/>
-                <w:iCs/>
-              </w:rPr>
-              <w:t>et que je clique sur ‘créer contact’</w:t>
-            </w:r>
-          </w:p>
-          <w:p>
+              <w:t xml:space="preserve"> cherche </w:t>
+            </w:r>
+            <w:r>
+              <w:rPr>
+                <w:i/>
+                <w:iCs/>
+              </w:rPr>
+              <w:t>le nom ou l’email du contact que je souhaite joindre et que j’appuie sur la recherche</w:t>
+            </w:r>
+          </w:p>
+          <w:p>
+            <w:pPr>
+              <w:rPr>
+                <w:i/>
+                <w:iCs/>
+              </w:rPr>
+            </w:pPr>
             <w:r>
               <w:rPr>
                 <w:b/>
@@ -2243,21 +2172,588 @@
                 <w:i/>
                 <w:iCs/>
               </w:rPr>
-              <w:t xml:space="preserve">mon contact est </w:t>
-            </w:r>
-            <w:r>
-              <w:rPr>
-                <w:i/>
-                <w:iCs/>
-              </w:rPr>
-              <w:t>ajouté</w:t>
-            </w:r>
-            <w:r>
-              <w:rPr>
-                <w:i/>
-                <w:iCs/>
-              </w:rPr>
-              <w:t xml:space="preserve"> dans la liste de mes contacts</w:t>
+              <w:t>un résultat s’affiche dans l’encart de résultat</w:t>
+            </w:r>
+          </w:p>
+          <w:p>
+            <w:pPr>
+              <w:rPr>
+                <w:i/>
+                <w:iCs/>
+              </w:rPr>
+            </w:pPr>
+          </w:p>
+          <w:p>
+            <w:r>
+              <w:rPr>
+                <w:b/>
+                <w:bCs/>
+              </w:rPr>
+              <w:t xml:space="preserve">         Étant donné que, </w:t>
+            </w:r>
+            <w:r>
+              <w:rPr>
+                <w:i/>
+                <w:iCs/>
+              </w:rPr>
+              <w:t>je suis sur la page nouveau contact</w:t>
+            </w:r>
+          </w:p>
+          <w:p>
+            <w:r>
+              <w:rPr>
+                <w:b/>
+                <w:bCs/>
+              </w:rPr>
+              <w:t xml:space="preserve">         Lorsque, </w:t>
+            </w:r>
+            <w:r>
+              <w:rPr>
+                <w:i/>
+                <w:iCs/>
+              </w:rPr>
+              <w:t xml:space="preserve">je </w:t>
+            </w:r>
+            <w:r>
+              <w:rPr>
+                <w:i/>
+                <w:iCs/>
+              </w:rPr>
+              <w:t>sélectionne le contact que je veux ajouter et que je clique sur ‘ajouter’</w:t>
+            </w:r>
+          </w:p>
+          <w:p>
+            <w:r>
+              <w:rPr>
+                <w:b/>
+                <w:bCs/>
+              </w:rPr>
+              <w:t xml:space="preserve">          Alors, </w:t>
+            </w:r>
+            <w:r>
+              <w:rPr>
+                <w:i/>
+                <w:iCs/>
+              </w:rPr>
+              <w:t>le contact est ajouté à ma liste de contact et je reviens sur la page de ma liste de contact</w:t>
+            </w:r>
+          </w:p>
+        </w:tc>
+      </w:tr>
+    </w:tbl>
+    <w:p>
+      <w:r>
+        <w:br w:type="page"/>
+      </w:r>
+      <w:bookmarkStart w:id="0" w:name="_GoBack"/>
+      <w:bookmarkEnd w:id="0"/>
+    </w:p>
+    <w:tbl>
+      <w:tblPr>
+        <w:tblW w:w="10632" w:type="dxa"/>
+        <w:tblCellMar>
+          <w:left w:w="0" w:type="dxa"/>
+          <w:right w:w="0" w:type="dxa"/>
+        </w:tblCellMar>
+        <w:tblLook w:val="04A0" w:firstRow="1" w:lastRow="0" w:firstColumn="1" w:lastColumn="0" w:noHBand="0" w:noVBand="1"/>
+      </w:tblPr>
+      <w:tblGrid>
+        <w:gridCol w:w="3355"/>
+        <w:gridCol w:w="3874"/>
+        <w:gridCol w:w="3403"/>
+      </w:tblGrid>
+      <w:tr>
+        <w:trPr>
+          <w:trHeight w:val="911"/>
+        </w:trPr>
+        <w:tc>
+          <w:tcPr>
+            <w:tcW w:w="10632" w:type="dxa"/>
+            <w:gridSpan w:val="3"/>
+            <w:tcBorders>
+              <w:top w:val="nil"/>
+              <w:left w:val="nil"/>
+              <w:bottom w:val="single" w:sz="24" w:space="0" w:color="1A7F93"/>
+              <w:right w:val="nil"/>
+            </w:tcBorders>
+            <w:shd w:val="clear" w:color="auto" w:fill="FFFFFF"/>
+            <w:tcMar>
+              <w:top w:w="15" w:type="dxa"/>
+              <w:left w:w="83" w:type="dxa"/>
+              <w:bottom w:w="0" w:type="dxa"/>
+              <w:right w:w="83" w:type="dxa"/>
+            </w:tcMar>
+            <w:hideMark/>
+          </w:tcPr>
+          <w:p>
+            <w:r>
+              <w:rPr>
+                <w:b/>
+                <w:bCs/>
+              </w:rPr>
+              <w:lastRenderedPageBreak/>
+              <w:t xml:space="preserve">  </w:t>
+            </w:r>
+            <w:r>
+              <w:rPr>
+                <w:b/>
+                <w:bCs/>
+              </w:rPr>
+              <w:t>User Story</w:t>
+            </w:r>
+            <w:r>
+              <w:rPr>
+                <w:b/>
+                <w:bCs/>
+              </w:rPr>
+              <w:t xml:space="preserve">   </w:t>
+            </w:r>
+            <w:r>
+              <w:rPr>
+                <w:i/>
+                <w:iCs/>
+              </w:rPr>
+              <w:t xml:space="preserve">n° </w:t>
+            </w:r>
+            <w:r>
+              <w:rPr>
+                <w:i/>
+                <w:iCs/>
+              </w:rPr>
+              <w:t>18</w:t>
+            </w:r>
+          </w:p>
+        </w:tc>
+      </w:tr>
+      <w:tr>
+        <w:trPr>
+          <w:trHeight w:val="1266"/>
+        </w:trPr>
+        <w:tc>
+          <w:tcPr>
+            <w:tcW w:w="3355" w:type="dxa"/>
+            <w:tcBorders>
+              <w:top w:val="single" w:sz="24" w:space="0" w:color="1A7F93"/>
+              <w:left w:val="nil"/>
+              <w:bottom w:val="single" w:sz="24" w:space="0" w:color="1A7F93"/>
+              <w:right w:val="single" w:sz="24" w:space="0" w:color="1A7F93"/>
+            </w:tcBorders>
+            <w:shd w:val="clear" w:color="auto" w:fill="FFFFFF"/>
+            <w:tcMar>
+              <w:top w:w="15" w:type="dxa"/>
+              <w:left w:w="83" w:type="dxa"/>
+              <w:bottom w:w="0" w:type="dxa"/>
+              <w:right w:w="83" w:type="dxa"/>
+            </w:tcMar>
+            <w:hideMark/>
+          </w:tcPr>
+          <w:p>
+            <w:pPr>
+              <w:rPr>
+                <w:b/>
+                <w:bCs/>
+              </w:rPr>
+            </w:pPr>
+            <w:r>
+              <w:rPr>
+                <w:b/>
+                <w:bCs/>
+              </w:rPr>
+              <w:t xml:space="preserve">Page de chat- </w:t>
+            </w:r>
+          </w:p>
+          <w:p>
+            <w:pPr>
+              <w:rPr>
+                <w:b/>
+                <w:bCs/>
+              </w:rPr>
+            </w:pPr>
+            <w:r>
+              <w:rPr>
+                <w:b/>
+                <w:bCs/>
+              </w:rPr>
+              <w:t>Interagir avec un contact – envoyer un message via la liste des contacts</w:t>
+            </w:r>
+          </w:p>
+          <w:p/>
+        </w:tc>
+        <w:tc>
+          <w:tcPr>
+            <w:tcW w:w="3874" w:type="dxa"/>
+            <w:tcBorders>
+              <w:top w:val="single" w:sz="24" w:space="0" w:color="1A7F93"/>
+              <w:left w:val="single" w:sz="24" w:space="0" w:color="1A7F93"/>
+              <w:bottom w:val="single" w:sz="24" w:space="0" w:color="1A7F93"/>
+              <w:right w:val="single" w:sz="24" w:space="0" w:color="1A7F93"/>
+            </w:tcBorders>
+            <w:shd w:val="clear" w:color="auto" w:fill="FFFFFF"/>
+            <w:tcMar>
+              <w:top w:w="15" w:type="dxa"/>
+              <w:left w:w="83" w:type="dxa"/>
+              <w:bottom w:w="0" w:type="dxa"/>
+              <w:right w:w="83" w:type="dxa"/>
+            </w:tcMar>
+            <w:hideMark/>
+          </w:tcPr>
+          <w:p>
+            <w:r>
+              <w:rPr>
+                <w:b/>
+                <w:bCs/>
+              </w:rPr>
+              <w:t xml:space="preserve">  Priorité</w:t>
+            </w:r>
+          </w:p>
+          <w:p>
+            <w:r>
+              <w:rPr>
+                <w:b/>
+                <w:bCs/>
+                <w:i/>
+                <w:iCs/>
+              </w:rPr>
+              <w:t> </w:t>
+            </w:r>
+          </w:p>
+        </w:tc>
+        <w:tc>
+          <w:tcPr>
+            <w:tcW w:w="3403" w:type="dxa"/>
+            <w:tcBorders>
+              <w:top w:val="single" w:sz="24" w:space="0" w:color="1A7F93"/>
+              <w:left w:val="single" w:sz="24" w:space="0" w:color="1A7F93"/>
+              <w:bottom w:val="single" w:sz="24" w:space="0" w:color="1A7F93"/>
+              <w:right w:val="nil"/>
+            </w:tcBorders>
+            <w:shd w:val="clear" w:color="auto" w:fill="FFFFFF"/>
+            <w:tcMar>
+              <w:top w:w="15" w:type="dxa"/>
+              <w:left w:w="83" w:type="dxa"/>
+              <w:bottom w:w="0" w:type="dxa"/>
+              <w:right w:w="83" w:type="dxa"/>
+            </w:tcMar>
+            <w:hideMark/>
+          </w:tcPr>
+          <w:p>
+            <w:r>
+              <w:rPr>
+                <w:b/>
+                <w:bCs/>
+              </w:rPr>
+              <w:t xml:space="preserve">  Estimation</w:t>
+            </w:r>
+          </w:p>
+        </w:tc>
+      </w:tr>
+      <w:tr>
+        <w:trPr>
+          <w:trHeight w:val="2505"/>
+        </w:trPr>
+        <w:tc>
+          <w:tcPr>
+            <w:tcW w:w="10632" w:type="dxa"/>
+            <w:gridSpan w:val="3"/>
+            <w:tcBorders>
+              <w:top w:val="single" w:sz="24" w:space="0" w:color="1A7F93"/>
+              <w:left w:val="nil"/>
+              <w:bottom w:val="single" w:sz="24" w:space="0" w:color="1A7F93"/>
+              <w:right w:val="nil"/>
+            </w:tcBorders>
+            <w:shd w:val="clear" w:color="auto" w:fill="FFFFFF"/>
+            <w:tcMar>
+              <w:top w:w="15" w:type="dxa"/>
+              <w:left w:w="83" w:type="dxa"/>
+              <w:bottom w:w="0" w:type="dxa"/>
+              <w:right w:w="83" w:type="dxa"/>
+            </w:tcMar>
+            <w:hideMark/>
+          </w:tcPr>
+          <w:p>
+            <w:r>
+              <w:rPr>
+                <w:b/>
+                <w:bCs/>
+              </w:rPr>
+              <w:t> </w:t>
+            </w:r>
+          </w:p>
+          <w:p>
+            <w:r>
+              <w:rPr>
+                <w:b/>
+                <w:bCs/>
+              </w:rPr>
+              <w:t xml:space="preserve">          En tant que, </w:t>
+            </w:r>
+            <w:r>
+              <w:rPr>
+                <w:i/>
+                <w:iCs/>
+              </w:rPr>
+              <w:t>utilisateur</w:t>
+            </w:r>
+          </w:p>
+          <w:p>
+            <w:r>
+              <w:rPr>
+                <w:b/>
+                <w:bCs/>
+              </w:rPr>
+              <w:t xml:space="preserve">          Je souhaite, </w:t>
+            </w:r>
+            <w:r>
+              <w:rPr>
+                <w:i/>
+                <w:iCs/>
+              </w:rPr>
+              <w:t>pouvoir ajouter un contact</w:t>
+            </w:r>
+            <w:r>
+              <w:rPr>
+                <w:b/>
+                <w:bCs/>
+              </w:rPr>
+              <w:t> </w:t>
+            </w:r>
+          </w:p>
+          <w:p>
+            <w:r>
+              <w:rPr>
+                <w:b/>
+                <w:bCs/>
+              </w:rPr>
+              <w:t xml:space="preserve">          Afin de, </w:t>
+            </w:r>
+            <w:r>
+              <w:rPr>
+                <w:i/>
+                <w:iCs/>
+              </w:rPr>
+              <w:t>pouvoir communiquer avec lui plus rapidement, via ma liste de contact</w:t>
+            </w:r>
+          </w:p>
+        </w:tc>
+      </w:tr>
+      <w:tr>
+        <w:trPr>
+          <w:trHeight w:val="3222"/>
+        </w:trPr>
+        <w:tc>
+          <w:tcPr>
+            <w:tcW w:w="10632" w:type="dxa"/>
+            <w:gridSpan w:val="3"/>
+            <w:tcBorders>
+              <w:top w:val="single" w:sz="24" w:space="0" w:color="1A7F93"/>
+              <w:left w:val="nil"/>
+              <w:bottom w:val="single" w:sz="24" w:space="0" w:color="1A7F93"/>
+              <w:right w:val="nil"/>
+            </w:tcBorders>
+            <w:shd w:val="clear" w:color="auto" w:fill="FFFFFF"/>
+            <w:tcMar>
+              <w:top w:w="15" w:type="dxa"/>
+              <w:left w:w="83" w:type="dxa"/>
+              <w:bottom w:w="0" w:type="dxa"/>
+              <w:right w:w="83" w:type="dxa"/>
+            </w:tcMar>
+            <w:hideMark/>
+          </w:tcPr>
+          <w:p>
+            <w:r>
+              <w:rPr>
+                <w:b/>
+                <w:bCs/>
+              </w:rPr>
+              <w:t xml:space="preserve">  Critères d’acceptation</w:t>
+            </w:r>
+          </w:p>
+          <w:p>
+            <w:r>
+              <w:rPr>
+                <w:b/>
+                <w:bCs/>
+              </w:rPr>
+              <w:t> </w:t>
+            </w:r>
+          </w:p>
+          <w:p>
+            <w:r>
+              <w:rPr>
+                <w:b/>
+                <w:bCs/>
+              </w:rPr>
+              <w:t xml:space="preserve">         Étant donné que, </w:t>
+            </w:r>
+            <w:r>
+              <w:rPr>
+                <w:i/>
+                <w:iCs/>
+              </w:rPr>
+              <w:t>je suis un utilisateur</w:t>
+            </w:r>
+          </w:p>
+          <w:p>
+            <w:r>
+              <w:rPr>
+                <w:b/>
+                <w:bCs/>
+              </w:rPr>
+              <w:t xml:space="preserve">         Lorsque,</w:t>
+            </w:r>
+            <w:r>
+              <w:rPr>
+                <w:i/>
+                <w:iCs/>
+              </w:rPr>
+              <w:t xml:space="preserve"> je clique l’onglet ‘Contact’</w:t>
+            </w:r>
+          </w:p>
+          <w:p>
+            <w:pPr>
+              <w:rPr>
+                <w:i/>
+                <w:iCs/>
+              </w:rPr>
+            </w:pPr>
+            <w:r>
+              <w:rPr>
+                <w:b/>
+                <w:bCs/>
+              </w:rPr>
+              <w:t xml:space="preserve">          Alors, </w:t>
+            </w:r>
+            <w:r>
+              <w:rPr>
+                <w:i/>
+                <w:iCs/>
+              </w:rPr>
+              <w:t>mes contacts s’affichent</w:t>
+            </w:r>
+          </w:p>
+          <w:p>
+            <w:pPr>
+              <w:rPr>
+                <w:i/>
+                <w:iCs/>
+              </w:rPr>
+            </w:pPr>
+          </w:p>
+          <w:p>
+            <w:r>
+              <w:rPr>
+                <w:b/>
+                <w:bCs/>
+              </w:rPr>
+              <w:t xml:space="preserve">         </w:t>
+            </w:r>
+            <w:r>
+              <w:rPr>
+                <w:b/>
+                <w:bCs/>
+              </w:rPr>
+              <w:t xml:space="preserve">Étant donné que, </w:t>
+            </w:r>
+            <w:r>
+              <w:rPr>
+                <w:i/>
+                <w:iCs/>
+              </w:rPr>
+              <w:t>je suis sur l’onglet contact</w:t>
+            </w:r>
+          </w:p>
+          <w:p>
+            <w:r>
+              <w:rPr>
+                <w:b/>
+                <w:bCs/>
+              </w:rPr>
+              <w:t xml:space="preserve">         Lorsque,</w:t>
+            </w:r>
+            <w:r>
+              <w:rPr>
+                <w:i/>
+                <w:iCs/>
+              </w:rPr>
+              <w:t xml:space="preserve"> je clique sur un contact</w:t>
+            </w:r>
+          </w:p>
+          <w:p>
+            <w:pPr>
+              <w:rPr>
+                <w:i/>
+                <w:iCs/>
+              </w:rPr>
+            </w:pPr>
+            <w:r>
+              <w:rPr>
+                <w:b/>
+                <w:bCs/>
+              </w:rPr>
+              <w:t xml:space="preserve">          Alors, </w:t>
+            </w:r>
+            <w:r>
+              <w:rPr>
+                <w:i/>
+                <w:iCs/>
+              </w:rPr>
+              <w:t>je peux lui envoyer directement un message en cliquant sur le bouton d’envoyer un message</w:t>
+            </w:r>
+          </w:p>
+          <w:p>
+            <w:pPr>
+              <w:rPr>
+                <w:i/>
+                <w:iCs/>
+              </w:rPr>
+            </w:pPr>
+          </w:p>
+          <w:p>
+            <w:r>
+              <w:rPr>
+                <w:b/>
+                <w:bCs/>
+              </w:rPr>
+              <w:t xml:space="preserve">         Étant donné que, </w:t>
+            </w:r>
+            <w:r>
+              <w:rPr>
+                <w:i/>
+                <w:iCs/>
+              </w:rPr>
+              <w:t>je suis un utilisateur</w:t>
+            </w:r>
+          </w:p>
+          <w:p>
+            <w:r>
+              <w:rPr>
+                <w:b/>
+                <w:bCs/>
+              </w:rPr>
+              <w:t xml:space="preserve">         Lorsque, </w:t>
+            </w:r>
+            <w:r>
+              <w:rPr>
+                <w:i/>
+                <w:iCs/>
+              </w:rPr>
+              <w:t xml:space="preserve">je clique sur envoyer un message </w:t>
+            </w:r>
+          </w:p>
+          <w:p>
+            <w:r>
+              <w:rPr>
+                <w:b/>
+                <w:bCs/>
+              </w:rPr>
+              <w:t xml:space="preserve">          Alors, </w:t>
+            </w:r>
+            <w:r>
+              <w:rPr>
+                <w:i/>
+                <w:iCs/>
+              </w:rPr>
+              <w:t>je reviens sur la page de chat, avec comme conversation active la discussion avec le contact sélectionné précédemment</w:t>
             </w:r>
           </w:p>
         </w:tc>
@@ -2340,7 +2836,7 @@
                 <w:i/>
                 <w:iCs/>
               </w:rPr>
-              <w:t>18</w:t>
+              <w:t>19</w:t>
             </w:r>
           </w:p>
         </w:tc>
@@ -2394,14 +2890,7 @@
                 <w:b/>
                 <w:bCs/>
               </w:rPr>
-              <w:t>Interagir avec un contact –</w:t>
-            </w:r>
-            <w:r>
-              <w:rPr>
-                <w:b/>
-                <w:bCs/>
-              </w:rPr>
-              <w:t xml:space="preserve"> envoyer un message via la liste des contacts</w:t>
+              <w:t>Visualiser les messages lus et non lus</w:t>
             </w:r>
           </w:p>
           <w:p/>
@@ -2535,14 +3024,7 @@
                 <w:i/>
                 <w:iCs/>
               </w:rPr>
-              <w:t>pouvoir ajouter un contact</w:t>
-            </w:r>
-            <w:r>
-              <w:rPr>
-                <w:b/>
-                <w:bCs/>
-              </w:rPr>
-              <w:t> </w:t>
+              <w:t>pouvoir voir si j’ai des messages non lus ou lus</w:t>
             </w:r>
           </w:p>
           <w:p>
@@ -2558,7 +3040,7 @@
                 <w:i/>
                 <w:iCs/>
               </w:rPr>
-              <w:t>pouvoir communiquer avec lui plus rapidement, via ma liste de contact</w:t>
+              <w:t>pouvoir répondre plus rapidement aux messages non lus</w:t>
             </w:r>
           </w:p>
         </w:tc>
@@ -2633,7 +3115,7 @@
                 <w:i/>
                 <w:iCs/>
               </w:rPr>
-              <w:t xml:space="preserve"> je clique l’onglet ‘Contact’</w:t>
+              <w:t xml:space="preserve"> je suis sur la page de chat</w:t>
             </w:r>
           </w:p>
           <w:p>
@@ -2655,7 +3137,7 @@
                 <w:i/>
                 <w:iCs/>
               </w:rPr>
-              <w:t>mes contacts s’affichent</w:t>
+              <w:t>les différentes discussions chat en court apparaissent en onglet sur le côté gauche de la page</w:t>
             </w:r>
           </w:p>
           <w:p>
@@ -2686,7 +3168,7 @@
                 <w:i/>
                 <w:iCs/>
               </w:rPr>
-              <w:t>je suis sur l’onglet contact</w:t>
+              <w:t>je suis sur la page de chat</w:t>
             </w:r>
           </w:p>
           <w:p>
@@ -2702,7 +3184,7 @@
                 <w:i/>
                 <w:iCs/>
               </w:rPr>
-              <w:t xml:space="preserve"> je clique sur un contact</w:t>
+              <w:t xml:space="preserve"> je regarde la liste des discussions en court</w:t>
             </w:r>
           </w:p>
           <w:p>
@@ -2724,28 +3206,7 @@
                 <w:i/>
                 <w:iCs/>
               </w:rPr>
-              <w:t xml:space="preserve">je peux </w:t>
-            </w:r>
-            <w:r>
-              <w:rPr>
-                <w:i/>
-                <w:iCs/>
-              </w:rPr>
-              <w:t>lui envoyer directement un message</w:t>
-            </w:r>
-            <w:r>
-              <w:rPr>
-                <w:i/>
-                <w:iCs/>
-              </w:rPr>
-              <w:t xml:space="preserve"> en cliquant sur le bouton </w:t>
-            </w:r>
-            <w:r>
-              <w:rPr>
-                <w:i/>
-                <w:iCs/>
-              </w:rPr>
-              <w:t>d’envoyer un message</w:t>
+              <w:t>je peux visualiser les conversations qui ont de nouveaux messages, car elles ont en gras et ont un chiffre indiquant le nombre de messages non lus dans la conversation</w:t>
             </w:r>
           </w:p>
           <w:p>
@@ -2769,7 +3230,7 @@
                 <w:i/>
                 <w:iCs/>
               </w:rPr>
-              <w:t>je suis un utilisateur</w:t>
+              <w:t>je suis sur la page de chat</w:t>
             </w:r>
           </w:p>
           <w:p>
@@ -2785,24 +3246,16 @@
                 <w:i/>
                 <w:iCs/>
               </w:rPr>
-              <w:t xml:space="preserve">je clique sur </w:t>
-            </w:r>
-            <w:r>
-              <w:rPr>
-                <w:i/>
-                <w:iCs/>
-              </w:rPr>
-              <w:t>envoyer un message</w:t>
-            </w:r>
-            <w:r>
-              <w:rPr>
-                <w:i/>
-                <w:iCs/>
-              </w:rPr>
-              <w:t xml:space="preserve"> </w:t>
-            </w:r>
-          </w:p>
-          <w:p>
+              <w:t xml:space="preserve">je clique sur un onglet chat avec des messages non lus, </w:t>
+            </w:r>
+          </w:p>
+          <w:p>
+            <w:pPr>
+              <w:rPr>
+                <w:i/>
+                <w:iCs/>
+              </w:rPr>
+            </w:pPr>
             <w:r>
               <w:rPr>
                 <w:b/>
@@ -2815,352 +3268,16 @@
                 <w:i/>
                 <w:iCs/>
               </w:rPr>
-              <w:t>je reviens sur la page de chat, avec comme conversation active la discussion avec le contact sélectionné précédemment</w:t>
-            </w:r>
-          </w:p>
-        </w:tc>
-      </w:tr>
-    </w:tbl>
-    <w:p>
-      <w:r>
-        <w:br w:type="page"/>
-      </w:r>
-    </w:p>
-    <w:tbl>
-      <w:tblPr>
-        <w:tblW w:w="10632" w:type="dxa"/>
-        <w:tblCellMar>
-          <w:left w:w="0" w:type="dxa"/>
-          <w:right w:w="0" w:type="dxa"/>
-        </w:tblCellMar>
-        <w:tblLook w:val="04A0" w:firstRow="1" w:lastRow="0" w:firstColumn="1" w:lastColumn="0" w:noHBand="0" w:noVBand="1"/>
-      </w:tblPr>
-      <w:tblGrid>
-        <w:gridCol w:w="3355"/>
-        <w:gridCol w:w="3874"/>
-        <w:gridCol w:w="3403"/>
-      </w:tblGrid>
-      <w:tr>
-        <w:trPr>
-          <w:trHeight w:val="911"/>
-        </w:trPr>
-        <w:tc>
-          <w:tcPr>
-            <w:tcW w:w="10632" w:type="dxa"/>
-            <w:gridSpan w:val="3"/>
-            <w:tcBorders>
-              <w:top w:val="nil"/>
-              <w:left w:val="nil"/>
-              <w:bottom w:val="single" w:sz="24" w:space="0" w:color="1A7F93"/>
-              <w:right w:val="nil"/>
-            </w:tcBorders>
-            <w:shd w:val="clear" w:color="auto" w:fill="FFFFFF"/>
-            <w:tcMar>
-              <w:top w:w="15" w:type="dxa"/>
-              <w:left w:w="83" w:type="dxa"/>
-              <w:bottom w:w="0" w:type="dxa"/>
-              <w:right w:w="83" w:type="dxa"/>
-            </w:tcMar>
-            <w:hideMark/>
-          </w:tcPr>
-          <w:p>
-            <w:r>
-              <w:rPr>
-                <w:b/>
-                <w:bCs/>
-              </w:rPr>
-              <w:lastRenderedPageBreak/>
-              <w:t xml:space="preserve">  </w:t>
-            </w:r>
-            <w:r>
-              <w:rPr>
-                <w:b/>
-                <w:bCs/>
-              </w:rPr>
-              <w:t>User Story</w:t>
-            </w:r>
-            <w:r>
-              <w:rPr>
-                <w:b/>
-                <w:bCs/>
-              </w:rPr>
-              <w:t xml:space="preserve">   </w:t>
-            </w:r>
-            <w:r>
-              <w:rPr>
-                <w:i/>
-                <w:iCs/>
-              </w:rPr>
-              <w:t xml:space="preserve">n° </w:t>
-            </w:r>
-            <w:r>
-              <w:rPr>
-                <w:i/>
-                <w:iCs/>
-              </w:rPr>
-              <w:t>19</w:t>
-            </w:r>
-          </w:p>
-        </w:tc>
-      </w:tr>
-      <w:tr>
-        <w:trPr>
-          <w:trHeight w:val="1266"/>
-        </w:trPr>
-        <w:tc>
-          <w:tcPr>
-            <w:tcW w:w="3355" w:type="dxa"/>
-            <w:tcBorders>
-              <w:top w:val="single" w:sz="24" w:space="0" w:color="1A7F93"/>
-              <w:left w:val="nil"/>
-              <w:bottom w:val="single" w:sz="24" w:space="0" w:color="1A7F93"/>
-              <w:right w:val="single" w:sz="24" w:space="0" w:color="1A7F93"/>
-            </w:tcBorders>
-            <w:shd w:val="clear" w:color="auto" w:fill="FFFFFF"/>
-            <w:tcMar>
-              <w:top w:w="15" w:type="dxa"/>
-              <w:left w:w="83" w:type="dxa"/>
-              <w:bottom w:w="0" w:type="dxa"/>
-              <w:right w:w="83" w:type="dxa"/>
-            </w:tcMar>
-            <w:hideMark/>
-          </w:tcPr>
-          <w:p>
-            <w:pPr>
-              <w:rPr>
-                <w:b/>
-                <w:bCs/>
-              </w:rPr>
-            </w:pPr>
-            <w:r>
-              <w:rPr>
-                <w:b/>
-                <w:bCs/>
-              </w:rPr>
-              <w:t xml:space="preserve">Page de chat- </w:t>
-            </w:r>
-          </w:p>
-          <w:p>
-            <w:pPr>
-              <w:rPr>
-                <w:b/>
-                <w:bCs/>
-              </w:rPr>
-            </w:pPr>
-            <w:r>
-              <w:rPr>
-                <w:b/>
-                <w:bCs/>
-              </w:rPr>
-              <w:t>Visualiser les messages lus et non lus</w:t>
-            </w:r>
-          </w:p>
-          <w:p/>
-        </w:tc>
-        <w:tc>
-          <w:tcPr>
-            <w:tcW w:w="3874" w:type="dxa"/>
-            <w:tcBorders>
-              <w:top w:val="single" w:sz="24" w:space="0" w:color="1A7F93"/>
-              <w:left w:val="single" w:sz="24" w:space="0" w:color="1A7F93"/>
-              <w:bottom w:val="single" w:sz="24" w:space="0" w:color="1A7F93"/>
-              <w:right w:val="single" w:sz="24" w:space="0" w:color="1A7F93"/>
-            </w:tcBorders>
-            <w:shd w:val="clear" w:color="auto" w:fill="FFFFFF"/>
-            <w:tcMar>
-              <w:top w:w="15" w:type="dxa"/>
-              <w:left w:w="83" w:type="dxa"/>
-              <w:bottom w:w="0" w:type="dxa"/>
-              <w:right w:w="83" w:type="dxa"/>
-            </w:tcMar>
-            <w:hideMark/>
-          </w:tcPr>
-          <w:p>
-            <w:r>
-              <w:rPr>
-                <w:b/>
-                <w:bCs/>
-              </w:rPr>
-              <w:t xml:space="preserve">  Priorité</w:t>
-            </w:r>
-          </w:p>
-          <w:p>
-            <w:r>
-              <w:rPr>
-                <w:b/>
-                <w:bCs/>
-                <w:i/>
-                <w:iCs/>
-              </w:rPr>
-              <w:t> </w:t>
-            </w:r>
-          </w:p>
-        </w:tc>
-        <w:tc>
-          <w:tcPr>
-            <w:tcW w:w="3403" w:type="dxa"/>
-            <w:tcBorders>
-              <w:top w:val="single" w:sz="24" w:space="0" w:color="1A7F93"/>
-              <w:left w:val="single" w:sz="24" w:space="0" w:color="1A7F93"/>
-              <w:bottom w:val="single" w:sz="24" w:space="0" w:color="1A7F93"/>
-              <w:right w:val="nil"/>
-            </w:tcBorders>
-            <w:shd w:val="clear" w:color="auto" w:fill="FFFFFF"/>
-            <w:tcMar>
-              <w:top w:w="15" w:type="dxa"/>
-              <w:left w:w="83" w:type="dxa"/>
-              <w:bottom w:w="0" w:type="dxa"/>
-              <w:right w:w="83" w:type="dxa"/>
-            </w:tcMar>
-            <w:hideMark/>
-          </w:tcPr>
-          <w:p>
-            <w:r>
-              <w:rPr>
-                <w:b/>
-                <w:bCs/>
-              </w:rPr>
-              <w:t xml:space="preserve">  Estimation</w:t>
-            </w:r>
-          </w:p>
-        </w:tc>
-      </w:tr>
-      <w:tr>
-        <w:trPr>
-          <w:trHeight w:val="2505"/>
-        </w:trPr>
-        <w:tc>
-          <w:tcPr>
-            <w:tcW w:w="10632" w:type="dxa"/>
-            <w:gridSpan w:val="3"/>
-            <w:tcBorders>
-              <w:top w:val="single" w:sz="24" w:space="0" w:color="1A7F93"/>
-              <w:left w:val="nil"/>
-              <w:bottom w:val="single" w:sz="24" w:space="0" w:color="1A7F93"/>
-              <w:right w:val="nil"/>
-            </w:tcBorders>
-            <w:shd w:val="clear" w:color="auto" w:fill="FFFFFF"/>
-            <w:tcMar>
-              <w:top w:w="15" w:type="dxa"/>
-              <w:left w:w="83" w:type="dxa"/>
-              <w:bottom w:w="0" w:type="dxa"/>
-              <w:right w:w="83" w:type="dxa"/>
-            </w:tcMar>
-            <w:hideMark/>
-          </w:tcPr>
-          <w:p>
-            <w:r>
-              <w:rPr>
-                <w:b/>
-                <w:bCs/>
-              </w:rPr>
-              <w:t> </w:t>
-            </w:r>
-          </w:p>
-          <w:p>
-            <w:r>
-              <w:rPr>
-                <w:b/>
-                <w:bCs/>
-              </w:rPr>
-              <w:t xml:space="preserve">          En tant que, </w:t>
-            </w:r>
-            <w:r>
-              <w:rPr>
-                <w:i/>
-                <w:iCs/>
-              </w:rPr>
-              <w:t>utilisateur</w:t>
-            </w:r>
-          </w:p>
-          <w:p>
-            <w:r>
-              <w:rPr>
-                <w:b/>
-                <w:bCs/>
-              </w:rPr>
-              <w:t xml:space="preserve">          Je souhaite, </w:t>
-            </w:r>
-            <w:r>
-              <w:rPr>
-                <w:i/>
-                <w:iCs/>
-              </w:rPr>
-              <w:t xml:space="preserve">pouvoir </w:t>
-            </w:r>
-            <w:r>
-              <w:rPr>
-                <w:i/>
-                <w:iCs/>
-              </w:rPr>
-              <w:t>voir si j’ai des messages non lus ou lus</w:t>
-            </w:r>
-          </w:p>
-          <w:p>
-            <w:r>
-              <w:rPr>
-                <w:b/>
-                <w:bCs/>
-              </w:rPr>
-              <w:t xml:space="preserve">          Afin de, </w:t>
-            </w:r>
-            <w:r>
-              <w:rPr>
-                <w:i/>
-                <w:iCs/>
-              </w:rPr>
-              <w:t xml:space="preserve">pouvoir </w:t>
-            </w:r>
-            <w:r>
-              <w:rPr>
-                <w:i/>
-                <w:iCs/>
-              </w:rPr>
-              <w:t>répondre plus rapidement aux messages non lus</w:t>
-            </w:r>
-          </w:p>
-        </w:tc>
-      </w:tr>
-      <w:tr>
-        <w:trPr>
-          <w:trHeight w:val="3222"/>
-        </w:trPr>
-        <w:tc>
-          <w:tcPr>
-            <w:tcW w:w="10632" w:type="dxa"/>
-            <w:gridSpan w:val="3"/>
-            <w:tcBorders>
-              <w:top w:val="single" w:sz="24" w:space="0" w:color="1A7F93"/>
-              <w:left w:val="nil"/>
-              <w:bottom w:val="single" w:sz="24" w:space="0" w:color="1A7F93"/>
-              <w:right w:val="nil"/>
-            </w:tcBorders>
-            <w:shd w:val="clear" w:color="auto" w:fill="FFFFFF"/>
-            <w:tcMar>
-              <w:top w:w="15" w:type="dxa"/>
-              <w:left w:w="83" w:type="dxa"/>
-              <w:bottom w:w="0" w:type="dxa"/>
-              <w:right w:w="83" w:type="dxa"/>
-            </w:tcMar>
-            <w:hideMark/>
-          </w:tcPr>
-          <w:p>
-            <w:r>
-              <w:rPr>
-                <w:b/>
-                <w:bCs/>
-              </w:rPr>
-              <w:t xml:space="preserve">  Critères d’acceptation</w:t>
-            </w:r>
-          </w:p>
-          <w:p>
-            <w:r>
-              <w:rPr>
-                <w:b/>
-                <w:bCs/>
-              </w:rPr>
-              <w:t> </w:t>
-            </w:r>
+              <w:t>l’onglet efface le nombre de message non lu, n’est plus en gras, et dans la discussion active, une barre séparant l’’historique des nouveaux messages est visible</w:t>
+            </w:r>
+          </w:p>
+          <w:p>
+            <w:pPr>
+              <w:rPr>
+                <w:i/>
+                <w:iCs/>
+              </w:rPr>
+            </w:pPr>
           </w:p>
           <w:p>
             <w:r>
@@ -3175,165 +3292,6 @@
                 <w:i/>
                 <w:iCs/>
               </w:rPr>
-              <w:t>je suis un utilisateur</w:t>
-            </w:r>
-          </w:p>
-          <w:p>
-            <w:r>
-              <w:rPr>
-                <w:b/>
-                <w:bCs/>
-              </w:rPr>
-              <w:t xml:space="preserve">         Lorsque,</w:t>
-            </w:r>
-            <w:r>
-              <w:rPr>
-                <w:i/>
-                <w:iCs/>
-              </w:rPr>
-              <w:t xml:space="preserve"> je </w:t>
-            </w:r>
-            <w:r>
-              <w:rPr>
-                <w:i/>
-                <w:iCs/>
-              </w:rPr>
-              <w:t>suis sur la page de chat</w:t>
-            </w:r>
-          </w:p>
-          <w:p>
-            <w:pPr>
-              <w:rPr>
-                <w:i/>
-                <w:iCs/>
-              </w:rPr>
-            </w:pPr>
-            <w:r>
-              <w:rPr>
-                <w:b/>
-                <w:bCs/>
-              </w:rPr>
-              <w:t xml:space="preserve">          Alors, </w:t>
-            </w:r>
-            <w:r>
-              <w:rPr>
-                <w:i/>
-                <w:iCs/>
-              </w:rPr>
-              <w:t>les différentes discussions chat en court apparaissent en onglet sur le côté gauche de la page</w:t>
-            </w:r>
-          </w:p>
-          <w:p>
-            <w:pPr>
-              <w:rPr>
-                <w:i/>
-                <w:iCs/>
-              </w:rPr>
-            </w:pPr>
-          </w:p>
-          <w:p>
-            <w:r>
-              <w:rPr>
-                <w:b/>
-                <w:bCs/>
-              </w:rPr>
-              <w:t xml:space="preserve">         </w:t>
-            </w:r>
-            <w:r>
-              <w:rPr>
-                <w:b/>
-                <w:bCs/>
-              </w:rPr>
-              <w:t xml:space="preserve">Étant donné que, </w:t>
-            </w:r>
-            <w:r>
-              <w:rPr>
-                <w:i/>
-                <w:iCs/>
-              </w:rPr>
-              <w:t xml:space="preserve">je suis sur </w:t>
-            </w:r>
-            <w:r>
-              <w:rPr>
-                <w:i/>
-                <w:iCs/>
-              </w:rPr>
-              <w:t>la page de chat</w:t>
-            </w:r>
-          </w:p>
-          <w:p>
-            <w:r>
-              <w:rPr>
-                <w:b/>
-                <w:bCs/>
-              </w:rPr>
-              <w:t xml:space="preserve">         Lorsque,</w:t>
-            </w:r>
-            <w:r>
-              <w:rPr>
-                <w:i/>
-                <w:iCs/>
-              </w:rPr>
-              <w:t xml:space="preserve"> je </w:t>
-            </w:r>
-            <w:r>
-              <w:rPr>
-                <w:i/>
-                <w:iCs/>
-              </w:rPr>
-              <w:t>regarde la liste des discussions en court</w:t>
-            </w:r>
-          </w:p>
-          <w:p>
-            <w:pPr>
-              <w:rPr>
-                <w:i/>
-                <w:iCs/>
-              </w:rPr>
-            </w:pPr>
-            <w:r>
-              <w:rPr>
-                <w:b/>
-                <w:bCs/>
-              </w:rPr>
-              <w:t xml:space="preserve">          Alors, </w:t>
-            </w:r>
-            <w:r>
-              <w:rPr>
-                <w:i/>
-                <w:iCs/>
-              </w:rPr>
-              <w:t xml:space="preserve">je peux </w:t>
-            </w:r>
-            <w:r>
-              <w:rPr>
-                <w:i/>
-                <w:iCs/>
-              </w:rPr>
-              <w:t>visualiser les conversations qui ont de nouveaux messages, car elles ont en gras et ont un chiffre indiquant le nombre de messages non lus dans la conversation</w:t>
-            </w:r>
-          </w:p>
-          <w:p>
-            <w:pPr>
-              <w:rPr>
-                <w:i/>
-                <w:iCs/>
-              </w:rPr>
-            </w:pPr>
-          </w:p>
-          <w:p>
-            <w:r>
-              <w:rPr>
-                <w:b/>
-                <w:bCs/>
-              </w:rPr>
-              <w:t xml:space="preserve">         Étant donné que, </w:t>
-            </w:r>
-            <w:r>
-              <w:rPr>
-                <w:i/>
-                <w:iCs/>
-              </w:rPr>
               <w:t>je suis sur la page de chat</w:t>
             </w:r>
           </w:p>
@@ -3350,90 +3308,7 @@
                 <w:i/>
                 <w:iCs/>
               </w:rPr>
-              <w:t xml:space="preserve">je clique sur </w:t>
-            </w:r>
-            <w:r>
-              <w:rPr>
-                <w:i/>
-                <w:iCs/>
-              </w:rPr>
-              <w:t xml:space="preserve">un onglet chat avec des messages non lus, </w:t>
-            </w:r>
-          </w:p>
-          <w:p>
-            <w:pPr>
-              <w:rPr>
-                <w:i/>
-                <w:iCs/>
-              </w:rPr>
-            </w:pPr>
-            <w:r>
-              <w:rPr>
-                <w:b/>
-                <w:bCs/>
-              </w:rPr>
-              <w:t xml:space="preserve">          Alors, </w:t>
-            </w:r>
-            <w:r>
-              <w:rPr>
-                <w:i/>
-                <w:iCs/>
-              </w:rPr>
-              <w:t>l’onglet efface le nombre de message non lu, n’est plus en gras, et dans la discussion active, une barre séparant l’’historique des nouveaux messages est visible</w:t>
-            </w:r>
-          </w:p>
-          <w:p>
-            <w:pPr>
-              <w:rPr>
-                <w:i/>
-                <w:iCs/>
-              </w:rPr>
-            </w:pPr>
-          </w:p>
-          <w:p>
-            <w:r>
-              <w:rPr>
-                <w:b/>
-                <w:bCs/>
-              </w:rPr>
-              <w:t xml:space="preserve">         Étant donné que, </w:t>
-            </w:r>
-            <w:r>
-              <w:rPr>
-                <w:i/>
-                <w:iCs/>
-              </w:rPr>
-              <w:t>je suis sur la page de chat</w:t>
-            </w:r>
-          </w:p>
-          <w:p>
-            <w:r>
-              <w:rPr>
-                <w:b/>
-                <w:bCs/>
-              </w:rPr>
-              <w:t xml:space="preserve">         Lorsque, </w:t>
-            </w:r>
-            <w:r>
-              <w:rPr>
-                <w:i/>
-                <w:iCs/>
-              </w:rPr>
-              <w:t xml:space="preserve">je </w:t>
-            </w:r>
-            <w:r>
-              <w:rPr>
-                <w:i/>
-                <w:iCs/>
-              </w:rPr>
-              <w:t>quitte la discussion et que j’y reviens</w:t>
-            </w:r>
-            <w:r>
-              <w:rPr>
-                <w:i/>
-                <w:iCs/>
-              </w:rPr>
-              <w:t xml:space="preserve">, </w:t>
+              <w:t xml:space="preserve">je quitte la discussion et que j’y reviens, </w:t>
             </w:r>
           </w:p>
           <w:p>
@@ -3462,10 +3337,7 @@
         </w:tc>
       </w:tr>
     </w:tbl>
-    <w:p>
-      <w:bookmarkStart w:id="0" w:name="_GoBack"/>
-      <w:bookmarkEnd w:id="0"/>
-    </w:p>
+    <w:p/>
     <w:sectPr>
       <w:pgSz w:w="11906" w:h="16838"/>
       <w:pgMar w:top="720" w:right="720" w:bottom="720" w:left="720" w:header="708" w:footer="708" w:gutter="0"/>
@@ -4200,7 +4072,7 @@
 </file>
 
 <file path=customXml/itemProps1.xml><?xml version="1.0" encoding="utf-8"?>
-<ds:datastoreItem xmlns:ds="http://schemas.openxmlformats.org/officeDocument/2006/customXml" ds:itemID="{0BF1DBB0-4BC8-4CBC-BCB7-291F33953A92}">
+<ds:datastoreItem xmlns:ds="http://schemas.openxmlformats.org/officeDocument/2006/customXml" ds:itemID="{C65886CF-C820-4EC7-A3D9-671B0141BFDE}">
   <ds:schemaRefs>
     <ds:schemaRef ds:uri="http://schemas.openxmlformats.org/officeDocument/2006/bibliography"/>
   </ds:schemaRefs>

</xml_diff>

<commit_message>
Finalisation design wireframes web de l'interface de chat - ajout de la suppression d'un fil de conversation à l'affichage
</commit_message>
<xml_diff>
--- a/page_interface_de_chat/PageDeChatUserStories.docx
+++ b/page_interface_de_chat/PageDeChatUserStories.docx
@@ -2212,14 +2212,7 @@
                 <w:i/>
                 <w:iCs/>
               </w:rPr>
-              <w:t xml:space="preserve">je </w:t>
-            </w:r>
-            <w:r>
-              <w:rPr>
-                <w:i/>
-                <w:iCs/>
-              </w:rPr>
-              <w:t>sélectionne le contact que je veux ajouter et que je clique sur ‘ajouter’</w:t>
+              <w:t>je sélectionne le contact que je veux ajouter et que je clique sur ‘ajouter’</w:t>
             </w:r>
           </w:p>
           <w:p>
@@ -2236,524 +2229,6 @@
                 <w:iCs/>
               </w:rPr>
               <w:t>le contact est ajouté à ma liste de contact et je reviens sur la page de ma liste de contact</w:t>
-            </w:r>
-          </w:p>
-        </w:tc>
-      </w:tr>
-    </w:tbl>
-    <w:p>
-      <w:r>
-        <w:br w:type="page"/>
-      </w:r>
-      <w:bookmarkStart w:id="0" w:name="_GoBack"/>
-      <w:bookmarkEnd w:id="0"/>
-    </w:p>
-    <w:tbl>
-      <w:tblPr>
-        <w:tblW w:w="10632" w:type="dxa"/>
-        <w:tblCellMar>
-          <w:left w:w="0" w:type="dxa"/>
-          <w:right w:w="0" w:type="dxa"/>
-        </w:tblCellMar>
-        <w:tblLook w:val="04A0" w:firstRow="1" w:lastRow="0" w:firstColumn="1" w:lastColumn="0" w:noHBand="0" w:noVBand="1"/>
-      </w:tblPr>
-      <w:tblGrid>
-        <w:gridCol w:w="3355"/>
-        <w:gridCol w:w="3874"/>
-        <w:gridCol w:w="3403"/>
-      </w:tblGrid>
-      <w:tr>
-        <w:trPr>
-          <w:trHeight w:val="911"/>
-        </w:trPr>
-        <w:tc>
-          <w:tcPr>
-            <w:tcW w:w="10632" w:type="dxa"/>
-            <w:gridSpan w:val="3"/>
-            <w:tcBorders>
-              <w:top w:val="nil"/>
-              <w:left w:val="nil"/>
-              <w:bottom w:val="single" w:sz="24" w:space="0" w:color="1A7F93"/>
-              <w:right w:val="nil"/>
-            </w:tcBorders>
-            <w:shd w:val="clear" w:color="auto" w:fill="FFFFFF"/>
-            <w:tcMar>
-              <w:top w:w="15" w:type="dxa"/>
-              <w:left w:w="83" w:type="dxa"/>
-              <w:bottom w:w="0" w:type="dxa"/>
-              <w:right w:w="83" w:type="dxa"/>
-            </w:tcMar>
-            <w:hideMark/>
-          </w:tcPr>
-          <w:p>
-            <w:r>
-              <w:rPr>
-                <w:b/>
-                <w:bCs/>
-              </w:rPr>
-              <w:lastRenderedPageBreak/>
-              <w:t xml:space="preserve">  </w:t>
-            </w:r>
-            <w:r>
-              <w:rPr>
-                <w:b/>
-                <w:bCs/>
-              </w:rPr>
-              <w:t>User Story</w:t>
-            </w:r>
-            <w:r>
-              <w:rPr>
-                <w:b/>
-                <w:bCs/>
-              </w:rPr>
-              <w:t xml:space="preserve">   </w:t>
-            </w:r>
-            <w:r>
-              <w:rPr>
-                <w:i/>
-                <w:iCs/>
-              </w:rPr>
-              <w:t xml:space="preserve">n° </w:t>
-            </w:r>
-            <w:r>
-              <w:rPr>
-                <w:i/>
-                <w:iCs/>
-              </w:rPr>
-              <w:t>18</w:t>
-            </w:r>
-          </w:p>
-        </w:tc>
-      </w:tr>
-      <w:tr>
-        <w:trPr>
-          <w:trHeight w:val="1266"/>
-        </w:trPr>
-        <w:tc>
-          <w:tcPr>
-            <w:tcW w:w="3355" w:type="dxa"/>
-            <w:tcBorders>
-              <w:top w:val="single" w:sz="24" w:space="0" w:color="1A7F93"/>
-              <w:left w:val="nil"/>
-              <w:bottom w:val="single" w:sz="24" w:space="0" w:color="1A7F93"/>
-              <w:right w:val="single" w:sz="24" w:space="0" w:color="1A7F93"/>
-            </w:tcBorders>
-            <w:shd w:val="clear" w:color="auto" w:fill="FFFFFF"/>
-            <w:tcMar>
-              <w:top w:w="15" w:type="dxa"/>
-              <w:left w:w="83" w:type="dxa"/>
-              <w:bottom w:w="0" w:type="dxa"/>
-              <w:right w:w="83" w:type="dxa"/>
-            </w:tcMar>
-            <w:hideMark/>
-          </w:tcPr>
-          <w:p>
-            <w:pPr>
-              <w:rPr>
-                <w:b/>
-                <w:bCs/>
-              </w:rPr>
-            </w:pPr>
-            <w:r>
-              <w:rPr>
-                <w:b/>
-                <w:bCs/>
-              </w:rPr>
-              <w:t xml:space="preserve">Page de chat- </w:t>
-            </w:r>
-          </w:p>
-          <w:p>
-            <w:pPr>
-              <w:rPr>
-                <w:b/>
-                <w:bCs/>
-              </w:rPr>
-            </w:pPr>
-            <w:r>
-              <w:rPr>
-                <w:b/>
-                <w:bCs/>
-              </w:rPr>
-              <w:t>Interagir avec un contact – envoyer un message via la liste des contacts</w:t>
-            </w:r>
-          </w:p>
-          <w:p/>
-        </w:tc>
-        <w:tc>
-          <w:tcPr>
-            <w:tcW w:w="3874" w:type="dxa"/>
-            <w:tcBorders>
-              <w:top w:val="single" w:sz="24" w:space="0" w:color="1A7F93"/>
-              <w:left w:val="single" w:sz="24" w:space="0" w:color="1A7F93"/>
-              <w:bottom w:val="single" w:sz="24" w:space="0" w:color="1A7F93"/>
-              <w:right w:val="single" w:sz="24" w:space="0" w:color="1A7F93"/>
-            </w:tcBorders>
-            <w:shd w:val="clear" w:color="auto" w:fill="FFFFFF"/>
-            <w:tcMar>
-              <w:top w:w="15" w:type="dxa"/>
-              <w:left w:w="83" w:type="dxa"/>
-              <w:bottom w:w="0" w:type="dxa"/>
-              <w:right w:w="83" w:type="dxa"/>
-            </w:tcMar>
-            <w:hideMark/>
-          </w:tcPr>
-          <w:p>
-            <w:r>
-              <w:rPr>
-                <w:b/>
-                <w:bCs/>
-              </w:rPr>
-              <w:t xml:space="preserve">  Priorité</w:t>
-            </w:r>
-          </w:p>
-          <w:p>
-            <w:r>
-              <w:rPr>
-                <w:b/>
-                <w:bCs/>
-                <w:i/>
-                <w:iCs/>
-              </w:rPr>
-              <w:t> </w:t>
-            </w:r>
-          </w:p>
-        </w:tc>
-        <w:tc>
-          <w:tcPr>
-            <w:tcW w:w="3403" w:type="dxa"/>
-            <w:tcBorders>
-              <w:top w:val="single" w:sz="24" w:space="0" w:color="1A7F93"/>
-              <w:left w:val="single" w:sz="24" w:space="0" w:color="1A7F93"/>
-              <w:bottom w:val="single" w:sz="24" w:space="0" w:color="1A7F93"/>
-              <w:right w:val="nil"/>
-            </w:tcBorders>
-            <w:shd w:val="clear" w:color="auto" w:fill="FFFFFF"/>
-            <w:tcMar>
-              <w:top w:w="15" w:type="dxa"/>
-              <w:left w:w="83" w:type="dxa"/>
-              <w:bottom w:w="0" w:type="dxa"/>
-              <w:right w:w="83" w:type="dxa"/>
-            </w:tcMar>
-            <w:hideMark/>
-          </w:tcPr>
-          <w:p>
-            <w:r>
-              <w:rPr>
-                <w:b/>
-                <w:bCs/>
-              </w:rPr>
-              <w:t xml:space="preserve">  Estimation</w:t>
-            </w:r>
-          </w:p>
-        </w:tc>
-      </w:tr>
-      <w:tr>
-        <w:trPr>
-          <w:trHeight w:val="2505"/>
-        </w:trPr>
-        <w:tc>
-          <w:tcPr>
-            <w:tcW w:w="10632" w:type="dxa"/>
-            <w:gridSpan w:val="3"/>
-            <w:tcBorders>
-              <w:top w:val="single" w:sz="24" w:space="0" w:color="1A7F93"/>
-              <w:left w:val="nil"/>
-              <w:bottom w:val="single" w:sz="24" w:space="0" w:color="1A7F93"/>
-              <w:right w:val="nil"/>
-            </w:tcBorders>
-            <w:shd w:val="clear" w:color="auto" w:fill="FFFFFF"/>
-            <w:tcMar>
-              <w:top w:w="15" w:type="dxa"/>
-              <w:left w:w="83" w:type="dxa"/>
-              <w:bottom w:w="0" w:type="dxa"/>
-              <w:right w:w="83" w:type="dxa"/>
-            </w:tcMar>
-            <w:hideMark/>
-          </w:tcPr>
-          <w:p>
-            <w:r>
-              <w:rPr>
-                <w:b/>
-                <w:bCs/>
-              </w:rPr>
-              <w:t> </w:t>
-            </w:r>
-          </w:p>
-          <w:p>
-            <w:r>
-              <w:rPr>
-                <w:b/>
-                <w:bCs/>
-              </w:rPr>
-              <w:t xml:space="preserve">          En tant que, </w:t>
-            </w:r>
-            <w:r>
-              <w:rPr>
-                <w:i/>
-                <w:iCs/>
-              </w:rPr>
-              <w:t>utilisateur</w:t>
-            </w:r>
-          </w:p>
-          <w:p>
-            <w:r>
-              <w:rPr>
-                <w:b/>
-                <w:bCs/>
-              </w:rPr>
-              <w:t xml:space="preserve">          Je souhaite, </w:t>
-            </w:r>
-            <w:r>
-              <w:rPr>
-                <w:i/>
-                <w:iCs/>
-              </w:rPr>
-              <w:t>pouvoir ajouter un contact</w:t>
-            </w:r>
-            <w:r>
-              <w:rPr>
-                <w:b/>
-                <w:bCs/>
-              </w:rPr>
-              <w:t> </w:t>
-            </w:r>
-          </w:p>
-          <w:p>
-            <w:r>
-              <w:rPr>
-                <w:b/>
-                <w:bCs/>
-              </w:rPr>
-              <w:t xml:space="preserve">          Afin de, </w:t>
-            </w:r>
-            <w:r>
-              <w:rPr>
-                <w:i/>
-                <w:iCs/>
-              </w:rPr>
-              <w:t>pouvoir communiquer avec lui plus rapidement, via ma liste de contact</w:t>
-            </w:r>
-          </w:p>
-        </w:tc>
-      </w:tr>
-      <w:tr>
-        <w:trPr>
-          <w:trHeight w:val="3222"/>
-        </w:trPr>
-        <w:tc>
-          <w:tcPr>
-            <w:tcW w:w="10632" w:type="dxa"/>
-            <w:gridSpan w:val="3"/>
-            <w:tcBorders>
-              <w:top w:val="single" w:sz="24" w:space="0" w:color="1A7F93"/>
-              <w:left w:val="nil"/>
-              <w:bottom w:val="single" w:sz="24" w:space="0" w:color="1A7F93"/>
-              <w:right w:val="nil"/>
-            </w:tcBorders>
-            <w:shd w:val="clear" w:color="auto" w:fill="FFFFFF"/>
-            <w:tcMar>
-              <w:top w:w="15" w:type="dxa"/>
-              <w:left w:w="83" w:type="dxa"/>
-              <w:bottom w:w="0" w:type="dxa"/>
-              <w:right w:w="83" w:type="dxa"/>
-            </w:tcMar>
-            <w:hideMark/>
-          </w:tcPr>
-          <w:p>
-            <w:r>
-              <w:rPr>
-                <w:b/>
-                <w:bCs/>
-              </w:rPr>
-              <w:t xml:space="preserve">  Critères d’acceptation</w:t>
-            </w:r>
-          </w:p>
-          <w:p>
-            <w:r>
-              <w:rPr>
-                <w:b/>
-                <w:bCs/>
-              </w:rPr>
-              <w:t> </w:t>
-            </w:r>
-          </w:p>
-          <w:p>
-            <w:r>
-              <w:rPr>
-                <w:b/>
-                <w:bCs/>
-              </w:rPr>
-              <w:t xml:space="preserve">         Étant donné que, </w:t>
-            </w:r>
-            <w:r>
-              <w:rPr>
-                <w:i/>
-                <w:iCs/>
-              </w:rPr>
-              <w:t>je suis un utilisateur</w:t>
-            </w:r>
-          </w:p>
-          <w:p>
-            <w:r>
-              <w:rPr>
-                <w:b/>
-                <w:bCs/>
-              </w:rPr>
-              <w:t xml:space="preserve">         Lorsque,</w:t>
-            </w:r>
-            <w:r>
-              <w:rPr>
-                <w:i/>
-                <w:iCs/>
-              </w:rPr>
-              <w:t xml:space="preserve"> je clique l’onglet ‘Contact’</w:t>
-            </w:r>
-          </w:p>
-          <w:p>
-            <w:pPr>
-              <w:rPr>
-                <w:i/>
-                <w:iCs/>
-              </w:rPr>
-            </w:pPr>
-            <w:r>
-              <w:rPr>
-                <w:b/>
-                <w:bCs/>
-              </w:rPr>
-              <w:t xml:space="preserve">          Alors, </w:t>
-            </w:r>
-            <w:r>
-              <w:rPr>
-                <w:i/>
-                <w:iCs/>
-              </w:rPr>
-              <w:t>mes contacts s’affichent</w:t>
-            </w:r>
-          </w:p>
-          <w:p>
-            <w:pPr>
-              <w:rPr>
-                <w:i/>
-                <w:iCs/>
-              </w:rPr>
-            </w:pPr>
-          </w:p>
-          <w:p>
-            <w:r>
-              <w:rPr>
-                <w:b/>
-                <w:bCs/>
-              </w:rPr>
-              <w:t xml:space="preserve">         </w:t>
-            </w:r>
-            <w:r>
-              <w:rPr>
-                <w:b/>
-                <w:bCs/>
-              </w:rPr>
-              <w:t xml:space="preserve">Étant donné que, </w:t>
-            </w:r>
-            <w:r>
-              <w:rPr>
-                <w:i/>
-                <w:iCs/>
-              </w:rPr>
-              <w:t>je suis sur l’onglet contact</w:t>
-            </w:r>
-          </w:p>
-          <w:p>
-            <w:r>
-              <w:rPr>
-                <w:b/>
-                <w:bCs/>
-              </w:rPr>
-              <w:t xml:space="preserve">         Lorsque,</w:t>
-            </w:r>
-            <w:r>
-              <w:rPr>
-                <w:i/>
-                <w:iCs/>
-              </w:rPr>
-              <w:t xml:space="preserve"> je clique sur un contact</w:t>
-            </w:r>
-          </w:p>
-          <w:p>
-            <w:pPr>
-              <w:rPr>
-                <w:i/>
-                <w:iCs/>
-              </w:rPr>
-            </w:pPr>
-            <w:r>
-              <w:rPr>
-                <w:b/>
-                <w:bCs/>
-              </w:rPr>
-              <w:t xml:space="preserve">          Alors, </w:t>
-            </w:r>
-            <w:r>
-              <w:rPr>
-                <w:i/>
-                <w:iCs/>
-              </w:rPr>
-              <w:t>je peux lui envoyer directement un message en cliquant sur le bouton d’envoyer un message</w:t>
-            </w:r>
-          </w:p>
-          <w:p>
-            <w:pPr>
-              <w:rPr>
-                <w:i/>
-                <w:iCs/>
-              </w:rPr>
-            </w:pPr>
-          </w:p>
-          <w:p>
-            <w:r>
-              <w:rPr>
-                <w:b/>
-                <w:bCs/>
-              </w:rPr>
-              <w:t xml:space="preserve">         Étant donné que, </w:t>
-            </w:r>
-            <w:r>
-              <w:rPr>
-                <w:i/>
-                <w:iCs/>
-              </w:rPr>
-              <w:t>je suis un utilisateur</w:t>
-            </w:r>
-          </w:p>
-          <w:p>
-            <w:r>
-              <w:rPr>
-                <w:b/>
-                <w:bCs/>
-              </w:rPr>
-              <w:t xml:space="preserve">         Lorsque, </w:t>
-            </w:r>
-            <w:r>
-              <w:rPr>
-                <w:i/>
-                <w:iCs/>
-              </w:rPr>
-              <w:t xml:space="preserve">je clique sur envoyer un message </w:t>
-            </w:r>
-          </w:p>
-          <w:p>
-            <w:r>
-              <w:rPr>
-                <w:b/>
-                <w:bCs/>
-              </w:rPr>
-              <w:t xml:space="preserve">          Alors, </w:t>
-            </w:r>
-            <w:r>
-              <w:rPr>
-                <w:i/>
-                <w:iCs/>
-              </w:rPr>
-              <w:t>je reviens sur la page de chat, avec comme conversation active la discussion avec le contact sélectionné précédemment</w:t>
             </w:r>
           </w:p>
         </w:tc>
@@ -2836,7 +2311,7 @@
                 <w:i/>
                 <w:iCs/>
               </w:rPr>
-              <w:t>19</w:t>
+              <w:t>18</w:t>
             </w:r>
           </w:p>
         </w:tc>
@@ -2890,7 +2365,7 @@
                 <w:b/>
                 <w:bCs/>
               </w:rPr>
-              <w:t>Visualiser les messages lus et non lus</w:t>
+              <w:t>Interagir avec un contact – envoyer un message via la liste des contacts</w:t>
             </w:r>
           </w:p>
           <w:p/>
@@ -3024,7 +2499,14 @@
                 <w:i/>
                 <w:iCs/>
               </w:rPr>
-              <w:t>pouvoir voir si j’ai des messages non lus ou lus</w:t>
+              <w:t>pouvoir ajouter un contact</w:t>
+            </w:r>
+            <w:r>
+              <w:rPr>
+                <w:b/>
+                <w:bCs/>
+              </w:rPr>
+              <w:t> </w:t>
             </w:r>
           </w:p>
           <w:p>
@@ -3040,7 +2522,7 @@
                 <w:i/>
                 <w:iCs/>
               </w:rPr>
-              <w:t>pouvoir répondre plus rapidement aux messages non lus</w:t>
+              <w:t>pouvoir communiquer avec lui plus rapidement, via ma liste de contact</w:t>
             </w:r>
           </w:p>
         </w:tc>
@@ -3115,6 +2597,515 @@
                 <w:i/>
                 <w:iCs/>
               </w:rPr>
+              <w:t xml:space="preserve"> je clique l’onglet ‘Contact’</w:t>
+            </w:r>
+          </w:p>
+          <w:p>
+            <w:pPr>
+              <w:rPr>
+                <w:i/>
+                <w:iCs/>
+              </w:rPr>
+            </w:pPr>
+            <w:r>
+              <w:rPr>
+                <w:b/>
+                <w:bCs/>
+              </w:rPr>
+              <w:t xml:space="preserve">          Alors, </w:t>
+            </w:r>
+            <w:r>
+              <w:rPr>
+                <w:i/>
+                <w:iCs/>
+              </w:rPr>
+              <w:t>mes contacts s’affichent</w:t>
+            </w:r>
+          </w:p>
+          <w:p>
+            <w:pPr>
+              <w:rPr>
+                <w:i/>
+                <w:iCs/>
+              </w:rPr>
+            </w:pPr>
+          </w:p>
+          <w:p>
+            <w:r>
+              <w:rPr>
+                <w:b/>
+                <w:bCs/>
+              </w:rPr>
+              <w:t xml:space="preserve">         </w:t>
+            </w:r>
+            <w:r>
+              <w:rPr>
+                <w:b/>
+                <w:bCs/>
+              </w:rPr>
+              <w:t xml:space="preserve">Étant donné que, </w:t>
+            </w:r>
+            <w:r>
+              <w:rPr>
+                <w:i/>
+                <w:iCs/>
+              </w:rPr>
+              <w:t>je suis sur l’onglet contact</w:t>
+            </w:r>
+          </w:p>
+          <w:p>
+            <w:r>
+              <w:rPr>
+                <w:b/>
+                <w:bCs/>
+              </w:rPr>
+              <w:t xml:space="preserve">         Lorsque,</w:t>
+            </w:r>
+            <w:r>
+              <w:rPr>
+                <w:i/>
+                <w:iCs/>
+              </w:rPr>
+              <w:t xml:space="preserve"> je clique sur un contact</w:t>
+            </w:r>
+          </w:p>
+          <w:p>
+            <w:pPr>
+              <w:rPr>
+                <w:i/>
+                <w:iCs/>
+              </w:rPr>
+            </w:pPr>
+            <w:r>
+              <w:rPr>
+                <w:b/>
+                <w:bCs/>
+              </w:rPr>
+              <w:t xml:space="preserve">          Alors, </w:t>
+            </w:r>
+            <w:r>
+              <w:rPr>
+                <w:i/>
+                <w:iCs/>
+              </w:rPr>
+              <w:t>je peux lui envoyer directement un message en cliquant sur le bouton d’envoyer un message</w:t>
+            </w:r>
+          </w:p>
+          <w:p>
+            <w:pPr>
+              <w:rPr>
+                <w:i/>
+                <w:iCs/>
+              </w:rPr>
+            </w:pPr>
+          </w:p>
+          <w:p>
+            <w:r>
+              <w:rPr>
+                <w:b/>
+                <w:bCs/>
+              </w:rPr>
+              <w:t xml:space="preserve">         Étant donné que, </w:t>
+            </w:r>
+            <w:r>
+              <w:rPr>
+                <w:i/>
+                <w:iCs/>
+              </w:rPr>
+              <w:t>je suis un utilisateur</w:t>
+            </w:r>
+          </w:p>
+          <w:p>
+            <w:r>
+              <w:rPr>
+                <w:b/>
+                <w:bCs/>
+              </w:rPr>
+              <w:t xml:space="preserve">         Lorsque, </w:t>
+            </w:r>
+            <w:r>
+              <w:rPr>
+                <w:i/>
+                <w:iCs/>
+              </w:rPr>
+              <w:t xml:space="preserve">je clique sur envoyer un message </w:t>
+            </w:r>
+          </w:p>
+          <w:p>
+            <w:r>
+              <w:rPr>
+                <w:b/>
+                <w:bCs/>
+              </w:rPr>
+              <w:t xml:space="preserve">          Alors, </w:t>
+            </w:r>
+            <w:r>
+              <w:rPr>
+                <w:i/>
+                <w:iCs/>
+              </w:rPr>
+              <w:t>je reviens sur la page de chat, avec comme conversation active la discussion avec le contact sélectionné précédemment</w:t>
+            </w:r>
+          </w:p>
+        </w:tc>
+      </w:tr>
+    </w:tbl>
+    <w:p>
+      <w:r>
+        <w:br w:type="page"/>
+      </w:r>
+    </w:p>
+    <w:tbl>
+      <w:tblPr>
+        <w:tblW w:w="10632" w:type="dxa"/>
+        <w:tblCellMar>
+          <w:left w:w="0" w:type="dxa"/>
+          <w:right w:w="0" w:type="dxa"/>
+        </w:tblCellMar>
+        <w:tblLook w:val="04A0" w:firstRow="1" w:lastRow="0" w:firstColumn="1" w:lastColumn="0" w:noHBand="0" w:noVBand="1"/>
+      </w:tblPr>
+      <w:tblGrid>
+        <w:gridCol w:w="3355"/>
+        <w:gridCol w:w="3874"/>
+        <w:gridCol w:w="3403"/>
+      </w:tblGrid>
+      <w:tr>
+        <w:trPr>
+          <w:trHeight w:val="911"/>
+        </w:trPr>
+        <w:tc>
+          <w:tcPr>
+            <w:tcW w:w="10632" w:type="dxa"/>
+            <w:gridSpan w:val="3"/>
+            <w:tcBorders>
+              <w:top w:val="nil"/>
+              <w:left w:val="nil"/>
+              <w:bottom w:val="single" w:sz="24" w:space="0" w:color="1A7F93"/>
+              <w:right w:val="nil"/>
+            </w:tcBorders>
+            <w:shd w:val="clear" w:color="auto" w:fill="FFFFFF"/>
+            <w:tcMar>
+              <w:top w:w="15" w:type="dxa"/>
+              <w:left w:w="83" w:type="dxa"/>
+              <w:bottom w:w="0" w:type="dxa"/>
+              <w:right w:w="83" w:type="dxa"/>
+            </w:tcMar>
+            <w:hideMark/>
+          </w:tcPr>
+          <w:p>
+            <w:r>
+              <w:rPr>
+                <w:b/>
+                <w:bCs/>
+              </w:rPr>
+              <w:lastRenderedPageBreak/>
+              <w:t xml:space="preserve">  </w:t>
+            </w:r>
+            <w:r>
+              <w:rPr>
+                <w:b/>
+                <w:bCs/>
+              </w:rPr>
+              <w:t>User Story</w:t>
+            </w:r>
+            <w:r>
+              <w:rPr>
+                <w:b/>
+                <w:bCs/>
+              </w:rPr>
+              <w:t xml:space="preserve">   </w:t>
+            </w:r>
+            <w:r>
+              <w:rPr>
+                <w:i/>
+                <w:iCs/>
+              </w:rPr>
+              <w:t xml:space="preserve">n° </w:t>
+            </w:r>
+            <w:r>
+              <w:rPr>
+                <w:i/>
+                <w:iCs/>
+              </w:rPr>
+              <w:t>19</w:t>
+            </w:r>
+          </w:p>
+        </w:tc>
+      </w:tr>
+      <w:tr>
+        <w:trPr>
+          <w:trHeight w:val="1266"/>
+        </w:trPr>
+        <w:tc>
+          <w:tcPr>
+            <w:tcW w:w="3355" w:type="dxa"/>
+            <w:tcBorders>
+              <w:top w:val="single" w:sz="24" w:space="0" w:color="1A7F93"/>
+              <w:left w:val="nil"/>
+              <w:bottom w:val="single" w:sz="24" w:space="0" w:color="1A7F93"/>
+              <w:right w:val="single" w:sz="24" w:space="0" w:color="1A7F93"/>
+            </w:tcBorders>
+            <w:shd w:val="clear" w:color="auto" w:fill="FFFFFF"/>
+            <w:tcMar>
+              <w:top w:w="15" w:type="dxa"/>
+              <w:left w:w="83" w:type="dxa"/>
+              <w:bottom w:w="0" w:type="dxa"/>
+              <w:right w:w="83" w:type="dxa"/>
+            </w:tcMar>
+            <w:hideMark/>
+          </w:tcPr>
+          <w:p>
+            <w:pPr>
+              <w:rPr>
+                <w:b/>
+                <w:bCs/>
+              </w:rPr>
+            </w:pPr>
+            <w:r>
+              <w:rPr>
+                <w:b/>
+                <w:bCs/>
+              </w:rPr>
+              <w:t xml:space="preserve">Page de chat- </w:t>
+            </w:r>
+          </w:p>
+          <w:p>
+            <w:pPr>
+              <w:rPr>
+                <w:b/>
+                <w:bCs/>
+              </w:rPr>
+            </w:pPr>
+            <w:r>
+              <w:rPr>
+                <w:b/>
+                <w:bCs/>
+              </w:rPr>
+              <w:t>Visualiser les messages lus et non lus</w:t>
+            </w:r>
+          </w:p>
+          <w:p/>
+        </w:tc>
+        <w:tc>
+          <w:tcPr>
+            <w:tcW w:w="3874" w:type="dxa"/>
+            <w:tcBorders>
+              <w:top w:val="single" w:sz="24" w:space="0" w:color="1A7F93"/>
+              <w:left w:val="single" w:sz="24" w:space="0" w:color="1A7F93"/>
+              <w:bottom w:val="single" w:sz="24" w:space="0" w:color="1A7F93"/>
+              <w:right w:val="single" w:sz="24" w:space="0" w:color="1A7F93"/>
+            </w:tcBorders>
+            <w:shd w:val="clear" w:color="auto" w:fill="FFFFFF"/>
+            <w:tcMar>
+              <w:top w:w="15" w:type="dxa"/>
+              <w:left w:w="83" w:type="dxa"/>
+              <w:bottom w:w="0" w:type="dxa"/>
+              <w:right w:w="83" w:type="dxa"/>
+            </w:tcMar>
+            <w:hideMark/>
+          </w:tcPr>
+          <w:p>
+            <w:r>
+              <w:rPr>
+                <w:b/>
+                <w:bCs/>
+              </w:rPr>
+              <w:t xml:space="preserve">  Priorité</w:t>
+            </w:r>
+          </w:p>
+          <w:p>
+            <w:r>
+              <w:rPr>
+                <w:b/>
+                <w:bCs/>
+                <w:i/>
+                <w:iCs/>
+              </w:rPr>
+              <w:t> </w:t>
+            </w:r>
+          </w:p>
+        </w:tc>
+        <w:tc>
+          <w:tcPr>
+            <w:tcW w:w="3403" w:type="dxa"/>
+            <w:tcBorders>
+              <w:top w:val="single" w:sz="24" w:space="0" w:color="1A7F93"/>
+              <w:left w:val="single" w:sz="24" w:space="0" w:color="1A7F93"/>
+              <w:bottom w:val="single" w:sz="24" w:space="0" w:color="1A7F93"/>
+              <w:right w:val="nil"/>
+            </w:tcBorders>
+            <w:shd w:val="clear" w:color="auto" w:fill="FFFFFF"/>
+            <w:tcMar>
+              <w:top w:w="15" w:type="dxa"/>
+              <w:left w:w="83" w:type="dxa"/>
+              <w:bottom w:w="0" w:type="dxa"/>
+              <w:right w:w="83" w:type="dxa"/>
+            </w:tcMar>
+            <w:hideMark/>
+          </w:tcPr>
+          <w:p>
+            <w:r>
+              <w:rPr>
+                <w:b/>
+                <w:bCs/>
+              </w:rPr>
+              <w:t xml:space="preserve">  Estimation</w:t>
+            </w:r>
+          </w:p>
+        </w:tc>
+      </w:tr>
+      <w:tr>
+        <w:trPr>
+          <w:trHeight w:val="2505"/>
+        </w:trPr>
+        <w:tc>
+          <w:tcPr>
+            <w:tcW w:w="10632" w:type="dxa"/>
+            <w:gridSpan w:val="3"/>
+            <w:tcBorders>
+              <w:top w:val="single" w:sz="24" w:space="0" w:color="1A7F93"/>
+              <w:left w:val="nil"/>
+              <w:bottom w:val="single" w:sz="24" w:space="0" w:color="1A7F93"/>
+              <w:right w:val="nil"/>
+            </w:tcBorders>
+            <w:shd w:val="clear" w:color="auto" w:fill="FFFFFF"/>
+            <w:tcMar>
+              <w:top w:w="15" w:type="dxa"/>
+              <w:left w:w="83" w:type="dxa"/>
+              <w:bottom w:w="0" w:type="dxa"/>
+              <w:right w:w="83" w:type="dxa"/>
+            </w:tcMar>
+            <w:hideMark/>
+          </w:tcPr>
+          <w:p>
+            <w:r>
+              <w:rPr>
+                <w:b/>
+                <w:bCs/>
+              </w:rPr>
+              <w:t> </w:t>
+            </w:r>
+          </w:p>
+          <w:p>
+            <w:r>
+              <w:rPr>
+                <w:b/>
+                <w:bCs/>
+              </w:rPr>
+              <w:t xml:space="preserve">          En tant que, </w:t>
+            </w:r>
+            <w:r>
+              <w:rPr>
+                <w:i/>
+                <w:iCs/>
+              </w:rPr>
+              <w:t>utilisateur</w:t>
+            </w:r>
+          </w:p>
+          <w:p>
+            <w:r>
+              <w:rPr>
+                <w:b/>
+                <w:bCs/>
+              </w:rPr>
+              <w:t xml:space="preserve">          Je souhaite, </w:t>
+            </w:r>
+            <w:r>
+              <w:rPr>
+                <w:i/>
+                <w:iCs/>
+              </w:rPr>
+              <w:t>pouvoir voir si j’ai des messages non lus ou lus</w:t>
+            </w:r>
+          </w:p>
+          <w:p>
+            <w:r>
+              <w:rPr>
+                <w:b/>
+                <w:bCs/>
+              </w:rPr>
+              <w:t xml:space="preserve">          Afin de, </w:t>
+            </w:r>
+            <w:r>
+              <w:rPr>
+                <w:i/>
+                <w:iCs/>
+              </w:rPr>
+              <w:t>pouvoir répondre plus rapidement aux messages non lus</w:t>
+            </w:r>
+          </w:p>
+        </w:tc>
+      </w:tr>
+      <w:tr>
+        <w:trPr>
+          <w:trHeight w:val="3222"/>
+        </w:trPr>
+        <w:tc>
+          <w:tcPr>
+            <w:tcW w:w="10632" w:type="dxa"/>
+            <w:gridSpan w:val="3"/>
+            <w:tcBorders>
+              <w:top w:val="single" w:sz="24" w:space="0" w:color="1A7F93"/>
+              <w:left w:val="nil"/>
+              <w:bottom w:val="single" w:sz="24" w:space="0" w:color="1A7F93"/>
+              <w:right w:val="nil"/>
+            </w:tcBorders>
+            <w:shd w:val="clear" w:color="auto" w:fill="FFFFFF"/>
+            <w:tcMar>
+              <w:top w:w="15" w:type="dxa"/>
+              <w:left w:w="83" w:type="dxa"/>
+              <w:bottom w:w="0" w:type="dxa"/>
+              <w:right w:w="83" w:type="dxa"/>
+            </w:tcMar>
+            <w:hideMark/>
+          </w:tcPr>
+          <w:p>
+            <w:r>
+              <w:rPr>
+                <w:b/>
+                <w:bCs/>
+              </w:rPr>
+              <w:t xml:space="preserve">  Critères d’acceptation</w:t>
+            </w:r>
+          </w:p>
+          <w:p>
+            <w:r>
+              <w:rPr>
+                <w:b/>
+                <w:bCs/>
+              </w:rPr>
+              <w:t> </w:t>
+            </w:r>
+          </w:p>
+          <w:p>
+            <w:r>
+              <w:rPr>
+                <w:b/>
+                <w:bCs/>
+              </w:rPr>
+              <w:t xml:space="preserve">         Étant donné que, </w:t>
+            </w:r>
+            <w:r>
+              <w:rPr>
+                <w:i/>
+                <w:iCs/>
+              </w:rPr>
+              <w:t>je suis un utilisateur</w:t>
+            </w:r>
+          </w:p>
+          <w:p>
+            <w:r>
+              <w:rPr>
+                <w:b/>
+                <w:bCs/>
+              </w:rPr>
+              <w:t xml:space="preserve">         Lorsque,</w:t>
+            </w:r>
+            <w:r>
+              <w:rPr>
+                <w:i/>
+                <w:iCs/>
+              </w:rPr>
               <w:t xml:space="preserve"> je suis sur la page de chat</w:t>
             </w:r>
           </w:p>
@@ -3332,6 +3323,589 @@
               </w:rPr>
               <w:t>il n’y a plus la ligne de démarcation entre les anciens et nouveaux messages, car je les ai déjà visualisés</w:t>
             </w:r>
+          </w:p>
+          <w:p/>
+        </w:tc>
+      </w:tr>
+    </w:tbl>
+    <w:p/>
+    <w:p>
+      <w:r>
+        <w:br w:type="page"/>
+      </w:r>
+    </w:p>
+    <w:tbl>
+      <w:tblPr>
+        <w:tblW w:w="10632" w:type="dxa"/>
+        <w:tblCellMar>
+          <w:left w:w="0" w:type="dxa"/>
+          <w:right w:w="0" w:type="dxa"/>
+        </w:tblCellMar>
+        <w:tblLook w:val="04A0" w:firstRow="1" w:lastRow="0" w:firstColumn="1" w:lastColumn="0" w:noHBand="0" w:noVBand="1"/>
+      </w:tblPr>
+      <w:tblGrid>
+        <w:gridCol w:w="3355"/>
+        <w:gridCol w:w="3874"/>
+        <w:gridCol w:w="3403"/>
+      </w:tblGrid>
+      <w:tr>
+        <w:trPr>
+          <w:trHeight w:val="911"/>
+        </w:trPr>
+        <w:tc>
+          <w:tcPr>
+            <w:tcW w:w="10632" w:type="dxa"/>
+            <w:gridSpan w:val="3"/>
+            <w:tcBorders>
+              <w:top w:val="nil"/>
+              <w:left w:val="nil"/>
+              <w:bottom w:val="single" w:sz="24" w:space="0" w:color="1A7F93"/>
+              <w:right w:val="nil"/>
+            </w:tcBorders>
+            <w:shd w:val="clear" w:color="auto" w:fill="FFFFFF"/>
+            <w:tcMar>
+              <w:top w:w="15" w:type="dxa"/>
+              <w:left w:w="83" w:type="dxa"/>
+              <w:bottom w:w="0" w:type="dxa"/>
+              <w:right w:w="83" w:type="dxa"/>
+            </w:tcMar>
+            <w:hideMark/>
+          </w:tcPr>
+          <w:p>
+            <w:r>
+              <w:rPr>
+                <w:b/>
+                <w:bCs/>
+              </w:rPr>
+              <w:lastRenderedPageBreak/>
+              <w:t xml:space="preserve">  </w:t>
+            </w:r>
+            <w:r>
+              <w:rPr>
+                <w:b/>
+                <w:bCs/>
+              </w:rPr>
+              <w:t>User Story</w:t>
+            </w:r>
+            <w:r>
+              <w:rPr>
+                <w:b/>
+                <w:bCs/>
+              </w:rPr>
+              <w:t xml:space="preserve">   </w:t>
+            </w:r>
+            <w:r>
+              <w:rPr>
+                <w:i/>
+                <w:iCs/>
+              </w:rPr>
+              <w:t xml:space="preserve">n° </w:t>
+            </w:r>
+            <w:r>
+              <w:rPr>
+                <w:i/>
+                <w:iCs/>
+              </w:rPr>
+              <w:t>20</w:t>
+            </w:r>
+          </w:p>
+        </w:tc>
+      </w:tr>
+      <w:tr>
+        <w:trPr>
+          <w:trHeight w:val="1266"/>
+        </w:trPr>
+        <w:tc>
+          <w:tcPr>
+            <w:tcW w:w="3355" w:type="dxa"/>
+            <w:tcBorders>
+              <w:top w:val="single" w:sz="24" w:space="0" w:color="1A7F93"/>
+              <w:left w:val="nil"/>
+              <w:bottom w:val="single" w:sz="24" w:space="0" w:color="1A7F93"/>
+              <w:right w:val="single" w:sz="24" w:space="0" w:color="1A7F93"/>
+            </w:tcBorders>
+            <w:shd w:val="clear" w:color="auto" w:fill="FFFFFF"/>
+            <w:tcMar>
+              <w:top w:w="15" w:type="dxa"/>
+              <w:left w:w="83" w:type="dxa"/>
+              <w:bottom w:w="0" w:type="dxa"/>
+              <w:right w:w="83" w:type="dxa"/>
+            </w:tcMar>
+            <w:hideMark/>
+          </w:tcPr>
+          <w:p>
+            <w:pPr>
+              <w:rPr>
+                <w:b/>
+                <w:bCs/>
+              </w:rPr>
+            </w:pPr>
+            <w:r>
+              <w:rPr>
+                <w:b/>
+                <w:bCs/>
+              </w:rPr>
+              <w:t xml:space="preserve">Page de chat- </w:t>
+            </w:r>
+          </w:p>
+          <w:p>
+            <w:pPr>
+              <w:rPr>
+                <w:b/>
+                <w:bCs/>
+              </w:rPr>
+            </w:pPr>
+            <w:r>
+              <w:rPr>
+                <w:b/>
+                <w:bCs/>
+              </w:rPr>
+              <w:t>Supprimer une discussion de chat</w:t>
+            </w:r>
+          </w:p>
+          <w:p/>
+        </w:tc>
+        <w:tc>
+          <w:tcPr>
+            <w:tcW w:w="3874" w:type="dxa"/>
+            <w:tcBorders>
+              <w:top w:val="single" w:sz="24" w:space="0" w:color="1A7F93"/>
+              <w:left w:val="single" w:sz="24" w:space="0" w:color="1A7F93"/>
+              <w:bottom w:val="single" w:sz="24" w:space="0" w:color="1A7F93"/>
+              <w:right w:val="single" w:sz="24" w:space="0" w:color="1A7F93"/>
+            </w:tcBorders>
+            <w:shd w:val="clear" w:color="auto" w:fill="FFFFFF"/>
+            <w:tcMar>
+              <w:top w:w="15" w:type="dxa"/>
+              <w:left w:w="83" w:type="dxa"/>
+              <w:bottom w:w="0" w:type="dxa"/>
+              <w:right w:w="83" w:type="dxa"/>
+            </w:tcMar>
+            <w:hideMark/>
+          </w:tcPr>
+          <w:p>
+            <w:r>
+              <w:rPr>
+                <w:b/>
+                <w:bCs/>
+              </w:rPr>
+              <w:t xml:space="preserve">  Priorité</w:t>
+            </w:r>
+          </w:p>
+          <w:p>
+            <w:r>
+              <w:rPr>
+                <w:b/>
+                <w:bCs/>
+                <w:i/>
+                <w:iCs/>
+              </w:rPr>
+              <w:t> </w:t>
+            </w:r>
+          </w:p>
+        </w:tc>
+        <w:tc>
+          <w:tcPr>
+            <w:tcW w:w="3403" w:type="dxa"/>
+            <w:tcBorders>
+              <w:top w:val="single" w:sz="24" w:space="0" w:color="1A7F93"/>
+              <w:left w:val="single" w:sz="24" w:space="0" w:color="1A7F93"/>
+              <w:bottom w:val="single" w:sz="24" w:space="0" w:color="1A7F93"/>
+              <w:right w:val="nil"/>
+            </w:tcBorders>
+            <w:shd w:val="clear" w:color="auto" w:fill="FFFFFF"/>
+            <w:tcMar>
+              <w:top w:w="15" w:type="dxa"/>
+              <w:left w:w="83" w:type="dxa"/>
+              <w:bottom w:w="0" w:type="dxa"/>
+              <w:right w:w="83" w:type="dxa"/>
+            </w:tcMar>
+            <w:hideMark/>
+          </w:tcPr>
+          <w:p>
+            <w:r>
+              <w:rPr>
+                <w:b/>
+                <w:bCs/>
+              </w:rPr>
+              <w:t xml:space="preserve">  Estimation</w:t>
+            </w:r>
+          </w:p>
+        </w:tc>
+      </w:tr>
+      <w:tr>
+        <w:trPr>
+          <w:trHeight w:val="2505"/>
+        </w:trPr>
+        <w:tc>
+          <w:tcPr>
+            <w:tcW w:w="10632" w:type="dxa"/>
+            <w:gridSpan w:val="3"/>
+            <w:tcBorders>
+              <w:top w:val="single" w:sz="24" w:space="0" w:color="1A7F93"/>
+              <w:left w:val="nil"/>
+              <w:bottom w:val="single" w:sz="24" w:space="0" w:color="1A7F93"/>
+              <w:right w:val="nil"/>
+            </w:tcBorders>
+            <w:shd w:val="clear" w:color="auto" w:fill="FFFFFF"/>
+            <w:tcMar>
+              <w:top w:w="15" w:type="dxa"/>
+              <w:left w:w="83" w:type="dxa"/>
+              <w:bottom w:w="0" w:type="dxa"/>
+              <w:right w:w="83" w:type="dxa"/>
+            </w:tcMar>
+            <w:hideMark/>
+          </w:tcPr>
+          <w:p>
+            <w:r>
+              <w:rPr>
+                <w:b/>
+                <w:bCs/>
+              </w:rPr>
+              <w:t> </w:t>
+            </w:r>
+          </w:p>
+          <w:p>
+            <w:r>
+              <w:rPr>
+                <w:b/>
+                <w:bCs/>
+              </w:rPr>
+              <w:t xml:space="preserve">          En tant que, </w:t>
+            </w:r>
+            <w:r>
+              <w:rPr>
+                <w:i/>
+                <w:iCs/>
+              </w:rPr>
+              <w:t>utilisateur</w:t>
+            </w:r>
+          </w:p>
+          <w:p>
+            <w:r>
+              <w:rPr>
+                <w:b/>
+                <w:bCs/>
+              </w:rPr>
+              <w:t xml:space="preserve">          Je souhaite, </w:t>
+            </w:r>
+            <w:r>
+              <w:rPr>
+                <w:i/>
+                <w:iCs/>
+              </w:rPr>
+              <w:t>pouvoir supprimer une conversation de chat</w:t>
+            </w:r>
+          </w:p>
+          <w:p>
+            <w:r>
+              <w:rPr>
+                <w:b/>
+                <w:bCs/>
+              </w:rPr>
+              <w:t xml:space="preserve">          Afin d’</w:t>
+            </w:r>
+            <w:r>
+              <w:rPr>
+                <w:b/>
+                <w:bCs/>
+              </w:rPr>
+              <w:t xml:space="preserve"> </w:t>
+            </w:r>
+            <w:r>
+              <w:rPr>
+                <w:i/>
+                <w:iCs/>
+              </w:rPr>
+              <w:t>avoir moins d’onglet chat dans mon interface.</w:t>
+            </w:r>
+          </w:p>
+        </w:tc>
+      </w:tr>
+      <w:tr>
+        <w:trPr>
+          <w:trHeight w:val="3222"/>
+        </w:trPr>
+        <w:tc>
+          <w:tcPr>
+            <w:tcW w:w="10632" w:type="dxa"/>
+            <w:gridSpan w:val="3"/>
+            <w:tcBorders>
+              <w:top w:val="single" w:sz="24" w:space="0" w:color="1A7F93"/>
+              <w:left w:val="nil"/>
+              <w:bottom w:val="single" w:sz="24" w:space="0" w:color="1A7F93"/>
+              <w:right w:val="nil"/>
+            </w:tcBorders>
+            <w:shd w:val="clear" w:color="auto" w:fill="FFFFFF"/>
+            <w:tcMar>
+              <w:top w:w="15" w:type="dxa"/>
+              <w:left w:w="83" w:type="dxa"/>
+              <w:bottom w:w="0" w:type="dxa"/>
+              <w:right w:w="83" w:type="dxa"/>
+            </w:tcMar>
+            <w:hideMark/>
+          </w:tcPr>
+          <w:p>
+            <w:r>
+              <w:rPr>
+                <w:b/>
+                <w:bCs/>
+              </w:rPr>
+              <w:t xml:space="preserve">  Critères d’acceptation</w:t>
+            </w:r>
+          </w:p>
+          <w:p>
+            <w:r>
+              <w:rPr>
+                <w:b/>
+                <w:bCs/>
+              </w:rPr>
+              <w:t> </w:t>
+            </w:r>
+          </w:p>
+          <w:p>
+            <w:r>
+              <w:rPr>
+                <w:b/>
+                <w:bCs/>
+              </w:rPr>
+              <w:t xml:space="preserve">         Étant donné que, </w:t>
+            </w:r>
+            <w:r>
+              <w:rPr>
+                <w:i/>
+                <w:iCs/>
+              </w:rPr>
+              <w:t>je suis un utilisateur</w:t>
+            </w:r>
+          </w:p>
+          <w:p>
+            <w:r>
+              <w:rPr>
+                <w:b/>
+                <w:bCs/>
+              </w:rPr>
+              <w:t xml:space="preserve">         Lorsque,</w:t>
+            </w:r>
+            <w:r>
+              <w:rPr>
+                <w:i/>
+                <w:iCs/>
+              </w:rPr>
+              <w:t xml:space="preserve"> je suis sur la page de chat</w:t>
+            </w:r>
+          </w:p>
+          <w:p>
+            <w:pPr>
+              <w:rPr>
+                <w:i/>
+                <w:iCs/>
+              </w:rPr>
+            </w:pPr>
+            <w:r>
+              <w:rPr>
+                <w:b/>
+                <w:bCs/>
+              </w:rPr>
+              <w:t xml:space="preserve">          Alors, </w:t>
+            </w:r>
+            <w:r>
+              <w:rPr>
+                <w:i/>
+                <w:iCs/>
+              </w:rPr>
+              <w:t>les différentes discussions chat en court apparaissent en onglet sur le côté gauche de la page</w:t>
+            </w:r>
+          </w:p>
+          <w:p>
+            <w:pPr>
+              <w:rPr>
+                <w:i/>
+                <w:iCs/>
+              </w:rPr>
+            </w:pPr>
+          </w:p>
+          <w:p>
+            <w:r>
+              <w:rPr>
+                <w:b/>
+                <w:bCs/>
+              </w:rPr>
+              <w:t xml:space="preserve">         </w:t>
+            </w:r>
+            <w:r>
+              <w:rPr>
+                <w:b/>
+                <w:bCs/>
+              </w:rPr>
+              <w:t xml:space="preserve">Étant donné que, </w:t>
+            </w:r>
+            <w:r>
+              <w:rPr>
+                <w:i/>
+                <w:iCs/>
+              </w:rPr>
+              <w:t>je suis sur la page de chat</w:t>
+            </w:r>
+          </w:p>
+          <w:p>
+            <w:r>
+              <w:rPr>
+                <w:b/>
+                <w:bCs/>
+              </w:rPr>
+              <w:t xml:space="preserve">         Lorsque,</w:t>
+            </w:r>
+            <w:r>
+              <w:rPr>
+                <w:b/>
+                <w:bCs/>
+              </w:rPr>
+              <w:t xml:space="preserve"> </w:t>
+            </w:r>
+            <w:r>
+              <w:rPr>
+                <w:i/>
+                <w:iCs/>
+              </w:rPr>
+              <w:t>je sélectionne une discussion et que je clique sur le bouton ‘suppression’</w:t>
+            </w:r>
+          </w:p>
+          <w:p>
+            <w:pPr>
+              <w:rPr>
+                <w:i/>
+                <w:iCs/>
+              </w:rPr>
+            </w:pPr>
+            <w:r>
+              <w:rPr>
+                <w:b/>
+                <w:bCs/>
+              </w:rPr>
+              <w:t xml:space="preserve">          Alors, </w:t>
+            </w:r>
+            <w:r>
+              <w:rPr>
+                <w:i/>
+                <w:iCs/>
+              </w:rPr>
+              <w:t xml:space="preserve">le fil de discussion disparait de mon écran, et l’historique </w:t>
+            </w:r>
+            <w:r>
+              <w:rPr>
+                <w:i/>
+                <w:iCs/>
+              </w:rPr>
+              <w:t>est conservé</w:t>
+            </w:r>
+            <w:r>
+              <w:rPr>
+                <w:i/>
+                <w:iCs/>
+              </w:rPr>
+              <w:t>.</w:t>
+            </w:r>
+          </w:p>
+          <w:p>
+            <w:pPr>
+              <w:rPr>
+                <w:i/>
+                <w:iCs/>
+              </w:rPr>
+            </w:pPr>
+          </w:p>
+          <w:p>
+            <w:r>
+              <w:rPr>
+                <w:b/>
+                <w:bCs/>
+              </w:rPr>
+              <w:t xml:space="preserve">         </w:t>
+            </w:r>
+            <w:r>
+              <w:rPr>
+                <w:b/>
+                <w:bCs/>
+              </w:rPr>
+              <w:t xml:space="preserve">Étant donné que, </w:t>
+            </w:r>
+            <w:r>
+              <w:rPr>
+                <w:i/>
+                <w:iCs/>
+              </w:rPr>
+              <w:t>je suis sur la page de chat</w:t>
+            </w:r>
+          </w:p>
+          <w:p>
+            <w:r>
+              <w:rPr>
+                <w:b/>
+                <w:bCs/>
+              </w:rPr>
+              <w:t xml:space="preserve">         Lorsque,</w:t>
+            </w:r>
+            <w:r>
+              <w:rPr>
+                <w:b/>
+                <w:bCs/>
+              </w:rPr>
+              <w:t xml:space="preserve"> </w:t>
+            </w:r>
+            <w:r>
+              <w:rPr>
+                <w:i/>
+                <w:iCs/>
+              </w:rPr>
+              <w:t>j’envoie un nouveau message à un contact que j’ai déjà contacté, et pour lequel j’ai effacé le fil de discussion</w:t>
+            </w:r>
+          </w:p>
+          <w:p>
+            <w:pPr>
+              <w:rPr>
+                <w:i/>
+                <w:iCs/>
+              </w:rPr>
+            </w:pPr>
+            <w:r>
+              <w:rPr>
+                <w:b/>
+                <w:bCs/>
+              </w:rPr>
+              <w:t xml:space="preserve">          Alors, </w:t>
+            </w:r>
+            <w:r>
+              <w:rPr>
+                <w:i/>
+                <w:iCs/>
+              </w:rPr>
+              <w:t xml:space="preserve">le fil de discussion </w:t>
+            </w:r>
+            <w:r>
+              <w:rPr>
+                <w:i/>
+                <w:iCs/>
+              </w:rPr>
+              <w:t>réapparait avec l’historique de la conversation.</w:t>
+            </w:r>
+            <w:r>
+              <w:rPr>
+                <w:i/>
+                <w:iCs/>
+              </w:rPr>
+              <w:t xml:space="preserve"> </w:t>
+            </w:r>
+            <w:bookmarkStart w:id="0" w:name="_GoBack"/>
+            <w:bookmarkEnd w:id="0"/>
+          </w:p>
+          <w:p>
+            <w:pPr>
+              <w:rPr>
+                <w:i/>
+                <w:iCs/>
+              </w:rPr>
+            </w:pPr>
           </w:p>
           <w:p/>
         </w:tc>
@@ -4072,7 +4646,7 @@
 </file>
 
 <file path=customXml/itemProps1.xml><?xml version="1.0" encoding="utf-8"?>
-<ds:datastoreItem xmlns:ds="http://schemas.openxmlformats.org/officeDocument/2006/customXml" ds:itemID="{C65886CF-C820-4EC7-A3D9-671B0141BFDE}">
+<ds:datastoreItem xmlns:ds="http://schemas.openxmlformats.org/officeDocument/2006/customXml" ds:itemID="{32AF1393-5651-49E4-BF83-ADF29206E3AE}">
   <ds:schemaRefs>
     <ds:schemaRef ds:uri="http://schemas.openxmlformats.org/officeDocument/2006/bibliography"/>
   </ds:schemaRefs>

</xml_diff>